<commit_message>
tema 7 comletado ejercicios y mejorado resumen
</commit_message>
<xml_diff>
--- a/Resumen Tema 7 Gestión de Riesgos.docx
+++ b/Resumen Tema 7 Gestión de Riesgos.docx
@@ -108,23 +108,14 @@
           <w:sz w:val="22"/>
           <w:szCs w:val="22"/>
         </w:rPr>
-        <w:t xml:space="preserve">es cualquier recurso de software, hardware, datos, administrativo, físico, de personal, de </w:t>
-      </w:r>
-      <w:proofErr w:type="gramStart"/>
+        <w:t>es cualquier recurso de software, hardware, datos, administrativo, físico, de personal,</w:t>
+      </w:r>
       <w:r>
         <w:rPr>
           <w:sz w:val="22"/>
           <w:szCs w:val="22"/>
         </w:rPr>
-        <w:t>comunicaciones,…</w:t>
-      </w:r>
-      <w:proofErr w:type="gramEnd"/>
-      <w:r>
-        <w:rPr>
-          <w:sz w:val="22"/>
-          <w:szCs w:val="22"/>
-        </w:rPr>
-        <w:t xml:space="preserve"> </w:t>
+        <w:t xml:space="preserve"> etc.</w:t>
       </w:r>
     </w:p>
     <w:p>
@@ -160,7 +151,7 @@
           <w:sz w:val="22"/>
           <w:szCs w:val="22"/>
         </w:rPr>
-        <w:t xml:space="preserve">es una debilidad que puede ser “activada” de forma accidental o intencionadamente. Es un factor de riesgo interno de un elemento expuesto a una amenaza de ser susceptible a sufrir un daño y de encontrar dificultades en recuperarse posteriormente. </w:t>
+        <w:t xml:space="preserve">es una debilidad que puede ser “activada” de forma accidental o intencionadamente. </w:t>
       </w:r>
     </w:p>
     <w:p>
@@ -196,7 +187,7 @@
           <w:sz w:val="22"/>
           <w:szCs w:val="22"/>
         </w:rPr>
-        <w:t xml:space="preserve">posibilidad de que se produzca determinada vulnerabilidad de forma satisfactoria. Una fuente de amenazas no plantea un riesgo cuando no hay vulnerabilidades que pueden ser “activadas”. Es una circunstancia o evento con la capacidad de causar daño a un sistema, entendiendo como daño una forma de destrucción, revelación o modificación de datos. </w:t>
+        <w:t xml:space="preserve">posibilidad de que se produzca determinada vulnerabilidad de forma satisfactoria. </w:t>
       </w:r>
     </w:p>
     <w:p>
@@ -299,59 +290,253 @@
         <w:t xml:space="preserve">riesgo de un proyecto </w:t>
       </w:r>
       <w:r>
-        <w:t xml:space="preserve">es un evento o condición incierta que, si se produce, tendrá un efecto positivo o negativo sobre al menos un objetivo del proyecto, como tiempo, coste, alcance o calidad. Este riesgo tiene su </w:t>
-      </w:r>
-      <w:r>
-        <w:rPr>
+        <w:t xml:space="preserve">es un evento o condición incierta que, si se produce, tendrá un efecto positivo o negativo sobre al menos un objetivo del proyecto, como tiempo, coste, alcance o calidad. </w:t>
+      </w:r>
+    </w:p>
+    <w:p/>
+    <w:p>
+      <w:pPr>
+        <w:pStyle w:val="Ttulo1"/>
+      </w:pPr>
+      <w:r>
+        <w:t>Clasificación</w:t>
+      </w:r>
+    </w:p>
+    <w:p/>
+    <w:p>
+      <w:pPr>
+        <w:autoSpaceDE w:val="0"/>
+        <w:autoSpaceDN w:val="0"/>
+        <w:adjustRightInd w:val="0"/>
+        <w:spacing w:after="0" w:line="240" w:lineRule="auto"/>
+        <w:rPr>
+          <w:rFonts w:ascii="Calibri" w:hAnsi="Calibri" w:cs="Calibri"/>
+          <w:color w:val="000000"/>
+        </w:rPr>
+      </w:pPr>
+      <w:r>
+        <w:rPr>
+          <w:rFonts w:ascii="Calibri" w:hAnsi="Calibri" w:cs="Calibri"/>
+          <w:i/>
+          <w:iCs/>
+          <w:color w:val="000000"/>
+        </w:rPr>
+        <w:t xml:space="preserve">Según su conocimiento: </w:t>
+      </w:r>
+    </w:p>
+    <w:p>
+      <w:pPr>
+        <w:autoSpaceDE w:val="0"/>
+        <w:autoSpaceDN w:val="0"/>
+        <w:adjustRightInd w:val="0"/>
+        <w:spacing w:after="54" w:line="240" w:lineRule="auto"/>
+        <w:rPr>
+          <w:rFonts w:ascii="Calibri" w:hAnsi="Calibri" w:cs="Calibri"/>
+          <w:color w:val="000000"/>
+        </w:rPr>
+      </w:pPr>
+      <w:r>
+        <w:rPr>
+          <w:rFonts w:ascii="Wingdings" w:hAnsi="Wingdings" w:cs="Wingdings"/>
+          <w:color w:val="000000"/>
+        </w:rPr>
+        <w:t></w:t>
+      </w:r>
+      <w:r>
+        <w:rPr>
+          <w:rFonts w:ascii="Wingdings" w:hAnsi="Wingdings" w:cs="Wingdings"/>
+          <w:color w:val="000000"/>
+        </w:rPr>
+        <w:t></w:t>
+      </w:r>
+      <w:r>
+        <w:rPr>
+          <w:rFonts w:ascii="Calibri" w:hAnsi="Calibri" w:cs="Calibri"/>
           <w:b/>
           <w:bCs/>
-        </w:rPr>
-        <w:t xml:space="preserve">origen en la incertidumbre </w:t>
-      </w:r>
-      <w:r>
-        <w:t xml:space="preserve">que está presente en todos los proyectos. El riesgo está compuesto de tres componentes esenciales: un </w:t>
-      </w:r>
-      <w:r>
-        <w:rPr>
+          <w:color w:val="000000"/>
+        </w:rPr>
+        <w:t>Riesgos conocidos</w:t>
+      </w:r>
+      <w:r>
+        <w:rPr>
+          <w:rFonts w:ascii="Calibri" w:hAnsi="Calibri" w:cs="Calibri"/>
+          <w:color w:val="000000"/>
+        </w:rPr>
+        <w:t xml:space="preserve">: son aquellos que han sido identificados y analizados, y es posible planificar las acciones a tomar al respecto. </w:t>
+      </w:r>
+    </w:p>
+    <w:p>
+      <w:pPr>
+        <w:autoSpaceDE w:val="0"/>
+        <w:autoSpaceDN w:val="0"/>
+        <w:adjustRightInd w:val="0"/>
+        <w:spacing w:after="0" w:line="240" w:lineRule="auto"/>
+        <w:rPr>
+          <w:rFonts w:ascii="Calibri" w:hAnsi="Calibri" w:cs="Calibri"/>
+          <w:color w:val="000000"/>
+        </w:rPr>
+      </w:pPr>
+      <w:r>
+        <w:rPr>
+          <w:rFonts w:ascii="Wingdings" w:hAnsi="Wingdings" w:cs="Wingdings"/>
+          <w:color w:val="000000"/>
+        </w:rPr>
+        <w:t></w:t>
+      </w:r>
+      <w:r>
+        <w:rPr>
+          <w:rFonts w:ascii="Wingdings" w:hAnsi="Wingdings" w:cs="Wingdings"/>
+          <w:color w:val="000000"/>
+        </w:rPr>
+        <w:t></w:t>
+      </w:r>
+      <w:r>
+        <w:rPr>
+          <w:rFonts w:ascii="Calibri" w:hAnsi="Calibri" w:cs="Calibri"/>
           <w:b/>
           <w:bCs/>
-        </w:rPr>
-        <w:t>evento inevitable</w:t>
-      </w:r>
-      <w:r>
-        <w:t xml:space="preserve">, </w:t>
-      </w:r>
-      <w:r>
-        <w:rPr>
+          <w:color w:val="000000"/>
+        </w:rPr>
+        <w:t>Riesgos desconocidos</w:t>
+      </w:r>
+      <w:r>
+        <w:rPr>
+          <w:rFonts w:ascii="Calibri" w:hAnsi="Calibri" w:cs="Calibri"/>
+          <w:color w:val="000000"/>
+        </w:rPr>
+        <w:t xml:space="preserve">: no pueden gestionarse de forma proactiva, y una respuesta prudente del equipo del proyecto puede ser asignar una contingencia general contra dichos riesgos. </w:t>
+      </w:r>
+    </w:p>
+    <w:p>
+      <w:pPr>
+        <w:autoSpaceDE w:val="0"/>
+        <w:autoSpaceDN w:val="0"/>
+        <w:adjustRightInd w:val="0"/>
+        <w:spacing w:after="0" w:line="240" w:lineRule="auto"/>
+        <w:rPr>
+          <w:rFonts w:ascii="Calibri" w:hAnsi="Calibri" w:cs="Calibri"/>
+          <w:color w:val="000000"/>
+        </w:rPr>
+      </w:pPr>
+    </w:p>
+    <w:p>
+      <w:pPr>
+        <w:autoSpaceDE w:val="0"/>
+        <w:autoSpaceDN w:val="0"/>
+        <w:adjustRightInd w:val="0"/>
+        <w:spacing w:after="0" w:line="240" w:lineRule="auto"/>
+        <w:rPr>
+          <w:rFonts w:ascii="Calibri" w:hAnsi="Calibri" w:cs="Calibri"/>
+          <w:color w:val="000000"/>
+        </w:rPr>
+      </w:pPr>
+      <w:r>
+        <w:rPr>
+          <w:rFonts w:ascii="Calibri" w:hAnsi="Calibri" w:cs="Calibri"/>
+          <w:i/>
+          <w:iCs/>
+          <w:color w:val="000000"/>
+        </w:rPr>
+        <w:t xml:space="preserve">Según sus fuentes: </w:t>
+      </w:r>
+    </w:p>
+    <w:p>
+      <w:pPr>
+        <w:autoSpaceDE w:val="0"/>
+        <w:autoSpaceDN w:val="0"/>
+        <w:adjustRightInd w:val="0"/>
+        <w:spacing w:after="56" w:line="240" w:lineRule="auto"/>
+        <w:rPr>
+          <w:rFonts w:ascii="Calibri" w:hAnsi="Calibri" w:cs="Calibri"/>
+          <w:color w:val="000000"/>
+        </w:rPr>
+      </w:pPr>
+      <w:r>
+        <w:rPr>
+          <w:rFonts w:ascii="Wingdings" w:hAnsi="Wingdings" w:cs="Wingdings"/>
+          <w:color w:val="000000"/>
+        </w:rPr>
+        <w:t></w:t>
+      </w:r>
+      <w:r>
+        <w:rPr>
+          <w:rFonts w:ascii="Wingdings" w:hAnsi="Wingdings" w:cs="Wingdings"/>
+          <w:color w:val="000000"/>
+        </w:rPr>
+        <w:t></w:t>
+      </w:r>
+      <w:r>
+        <w:rPr>
+          <w:rFonts w:ascii="Calibri" w:hAnsi="Calibri" w:cs="Calibri"/>
           <w:b/>
           <w:bCs/>
-        </w:rPr>
-        <w:t xml:space="preserve">probabilidad de ocurrencia </w:t>
-      </w:r>
-      <w:r>
-        <w:t xml:space="preserve">y </w:t>
-      </w:r>
-      <w:r>
-        <w:rPr>
+          <w:color w:val="000000"/>
+        </w:rPr>
+        <w:t>Riesgos internos</w:t>
+      </w:r>
+      <w:r>
+        <w:rPr>
+          <w:rFonts w:ascii="Calibri" w:hAnsi="Calibri" w:cs="Calibri"/>
+          <w:color w:val="000000"/>
+        </w:rPr>
+        <w:t xml:space="preserve">: tienen sus fuentes dentro de la organización, incluyendo el proyecto. Pueden ser controlados por el equipo de proyecto. </w:t>
+      </w:r>
+    </w:p>
+    <w:p>
+      <w:pPr>
+        <w:autoSpaceDE w:val="0"/>
+        <w:autoSpaceDN w:val="0"/>
+        <w:adjustRightInd w:val="0"/>
+        <w:spacing w:after="0" w:line="240" w:lineRule="auto"/>
+        <w:rPr>
+          <w:rFonts w:ascii="Calibri" w:hAnsi="Calibri" w:cs="Calibri"/>
+          <w:color w:val="000000"/>
+        </w:rPr>
+      </w:pPr>
+      <w:r>
+        <w:rPr>
+          <w:rFonts w:ascii="Wingdings" w:hAnsi="Wingdings" w:cs="Wingdings"/>
+          <w:color w:val="000000"/>
+        </w:rPr>
+        <w:t></w:t>
+      </w:r>
+      <w:r>
+        <w:rPr>
+          <w:rFonts w:ascii="Wingdings" w:hAnsi="Wingdings" w:cs="Wingdings"/>
+          <w:color w:val="000000"/>
+        </w:rPr>
+        <w:t></w:t>
+      </w:r>
+      <w:r>
+        <w:rPr>
+          <w:rFonts w:ascii="Calibri" w:hAnsi="Calibri" w:cs="Calibri"/>
           <w:b/>
           <w:bCs/>
-        </w:rPr>
-        <w:t>consecuencia de la ocurrencia (impacto)</w:t>
-      </w:r>
-      <w:r>
-        <w:t>.</w:t>
-      </w:r>
-    </w:p>
-    <w:p/>
-    <w:p>
-      <w:pPr>
-        <w:pStyle w:val="Ttulo1"/>
-      </w:pPr>
-      <w:r>
-        <w:t>Clasificación</w:t>
-      </w:r>
-    </w:p>
-    <w:p/>
+          <w:color w:val="000000"/>
+        </w:rPr>
+        <w:t>Riesgos externos</w:t>
+      </w:r>
+      <w:r>
+        <w:rPr>
+          <w:rFonts w:ascii="Calibri" w:hAnsi="Calibri" w:cs="Calibri"/>
+          <w:color w:val="000000"/>
+        </w:rPr>
+        <w:t xml:space="preserve">: tienen sus fuentes fuera de la organización que lleva a cabo el proyecto. </w:t>
+      </w:r>
+    </w:p>
+    <w:p>
+      <w:pPr>
+        <w:autoSpaceDE w:val="0"/>
+        <w:autoSpaceDN w:val="0"/>
+        <w:adjustRightInd w:val="0"/>
+        <w:spacing w:after="0" w:line="240" w:lineRule="auto"/>
+        <w:rPr>
+          <w:rFonts w:ascii="Calibri" w:hAnsi="Calibri" w:cs="Calibri"/>
+          <w:color w:val="000000"/>
+        </w:rPr>
+      </w:pPr>
+    </w:p>
     <w:p>
       <w:pPr>
         <w:autoSpaceDE w:val="0"/>
@@ -370,7 +555,7 @@
           <w:iCs/>
           <w:color w:val="000000"/>
         </w:rPr>
-        <w:t xml:space="preserve">Según su conocimiento: </w:t>
+        <w:t xml:space="preserve">Diferentes tipos de riesgos: </w:t>
       </w:r>
     </w:p>
     <w:p>
@@ -405,22 +590,38 @@
           <w:bCs/>
           <w:color w:val="000000"/>
         </w:rPr>
-        <w:t>Riesgos conocidos</w:t>
-      </w:r>
-      <w:r>
-        <w:rPr>
-          <w:rFonts w:ascii="Calibri" w:hAnsi="Calibri" w:cs="Calibri"/>
-          <w:color w:val="000000"/>
-        </w:rPr>
-        <w:t xml:space="preserve">: son aquellos que han sido identificados y analizados, y es posible planificar las acciones a tomar al respecto. </w:t>
-      </w:r>
-    </w:p>
-    <w:p>
-      <w:pPr>
-        <w:autoSpaceDE w:val="0"/>
-        <w:autoSpaceDN w:val="0"/>
-        <w:adjustRightInd w:val="0"/>
-        <w:spacing w:after="0" w:line="240" w:lineRule="auto"/>
+        <w:t>Riesgos de planificación/cronograma</w:t>
+      </w:r>
+      <w:r>
+        <w:rPr>
+          <w:rFonts w:ascii="Calibri" w:hAnsi="Calibri" w:cs="Calibri"/>
+          <w:color w:val="000000"/>
+        </w:rPr>
+        <w:t xml:space="preserve">: tareas con larga duración sin hitos bien definidos, tareas con múltiples predecesores, tareas estimadas de forma no realista, tareas dependientes de organizaciones </w:t>
+      </w:r>
+      <w:proofErr w:type="gramStart"/>
+      <w:r>
+        <w:rPr>
+          <w:rFonts w:ascii="Calibri" w:hAnsi="Calibri" w:cs="Calibri"/>
+          <w:color w:val="000000"/>
+        </w:rPr>
+        <w:t>externas,…</w:t>
+      </w:r>
+      <w:proofErr w:type="gramEnd"/>
+      <w:r>
+        <w:rPr>
+          <w:rFonts w:ascii="Calibri" w:hAnsi="Calibri" w:cs="Calibri"/>
+          <w:color w:val="000000"/>
+        </w:rPr>
+        <w:t xml:space="preserve"> </w:t>
+      </w:r>
+    </w:p>
+    <w:p>
+      <w:pPr>
+        <w:autoSpaceDE w:val="0"/>
+        <w:autoSpaceDN w:val="0"/>
+        <w:adjustRightInd w:val="0"/>
+        <w:spacing w:after="54" w:line="240" w:lineRule="auto"/>
         <w:rPr>
           <w:rFonts w:ascii="Calibri" w:hAnsi="Calibri" w:cs="Calibri"/>
           <w:color w:val="000000"/>
@@ -447,55 +648,38 @@
           <w:bCs/>
           <w:color w:val="000000"/>
         </w:rPr>
-        <w:t>Riesgos desconocidos</w:t>
-      </w:r>
-      <w:r>
-        <w:rPr>
-          <w:rFonts w:ascii="Calibri" w:hAnsi="Calibri" w:cs="Calibri"/>
-          <w:color w:val="000000"/>
-        </w:rPr>
-        <w:t xml:space="preserve">: no pueden gestionarse de forma proactiva, y una respuesta prudente del equipo del proyecto puede ser asignar una contingencia general contra dichos riesgos. </w:t>
-      </w:r>
-    </w:p>
-    <w:p>
-      <w:pPr>
-        <w:autoSpaceDE w:val="0"/>
-        <w:autoSpaceDN w:val="0"/>
-        <w:adjustRightInd w:val="0"/>
-        <w:spacing w:after="0" w:line="240" w:lineRule="auto"/>
-        <w:rPr>
-          <w:rFonts w:ascii="Calibri" w:hAnsi="Calibri" w:cs="Calibri"/>
-          <w:color w:val="000000"/>
-        </w:rPr>
-      </w:pPr>
-    </w:p>
-    <w:p>
-      <w:pPr>
-        <w:autoSpaceDE w:val="0"/>
-        <w:autoSpaceDN w:val="0"/>
-        <w:adjustRightInd w:val="0"/>
-        <w:spacing w:after="0" w:line="240" w:lineRule="auto"/>
-        <w:rPr>
-          <w:rFonts w:ascii="Calibri" w:hAnsi="Calibri" w:cs="Calibri"/>
-          <w:color w:val="000000"/>
-        </w:rPr>
-      </w:pPr>
-      <w:r>
-        <w:rPr>
-          <w:rFonts w:ascii="Calibri" w:hAnsi="Calibri" w:cs="Calibri"/>
-          <w:i/>
-          <w:iCs/>
-          <w:color w:val="000000"/>
-        </w:rPr>
-        <w:t xml:space="preserve">Según sus fuentes: </w:t>
-      </w:r>
-    </w:p>
-    <w:p>
-      <w:pPr>
-        <w:autoSpaceDE w:val="0"/>
-        <w:autoSpaceDN w:val="0"/>
-        <w:adjustRightInd w:val="0"/>
-        <w:spacing w:after="56" w:line="240" w:lineRule="auto"/>
+        <w:t>Riesgos de recursos</w:t>
+      </w:r>
+      <w:r>
+        <w:rPr>
+          <w:rFonts w:ascii="Calibri" w:hAnsi="Calibri" w:cs="Calibri"/>
+          <w:color w:val="000000"/>
+        </w:rPr>
+        <w:t xml:space="preserve">: pérdida de contribuidores críticos, trabajo con proveedores no fiables, tareas no asignadas a nadie, </w:t>
+      </w:r>
+      <w:proofErr w:type="gramStart"/>
+      <w:r>
+        <w:rPr>
+          <w:rFonts w:ascii="Calibri" w:hAnsi="Calibri" w:cs="Calibri"/>
+          <w:color w:val="000000"/>
+        </w:rPr>
+        <w:t>formación,…</w:t>
+      </w:r>
+      <w:proofErr w:type="gramEnd"/>
+      <w:r>
+        <w:rPr>
+          <w:rFonts w:ascii="Calibri" w:hAnsi="Calibri" w:cs="Calibri"/>
+          <w:color w:val="000000"/>
+        </w:rPr>
+        <w:t xml:space="preserve"> </w:t>
+      </w:r>
+    </w:p>
+    <w:p>
+      <w:pPr>
+        <w:autoSpaceDE w:val="0"/>
+        <w:autoSpaceDN w:val="0"/>
+        <w:adjustRightInd w:val="0"/>
+        <w:spacing w:after="54" w:line="240" w:lineRule="auto"/>
         <w:rPr>
           <w:rFonts w:ascii="Calibri" w:hAnsi="Calibri" w:cs="Calibri"/>
           <w:color w:val="000000"/>
@@ -506,240 +690,7 @@
           <w:rFonts w:ascii="Wingdings" w:hAnsi="Wingdings" w:cs="Wingdings"/>
           <w:color w:val="000000"/>
         </w:rPr>
-        <w:t></w:t>
-      </w:r>
-      <w:r>
-        <w:rPr>
-          <w:rFonts w:ascii="Wingdings" w:hAnsi="Wingdings" w:cs="Wingdings"/>
-          <w:color w:val="000000"/>
-        </w:rPr>
-        <w:t></w:t>
-      </w:r>
-      <w:r>
-        <w:rPr>
-          <w:rFonts w:ascii="Calibri" w:hAnsi="Calibri" w:cs="Calibri"/>
-          <w:b/>
-          <w:bCs/>
-          <w:color w:val="000000"/>
-        </w:rPr>
-        <w:t>Riesgos internos</w:t>
-      </w:r>
-      <w:r>
-        <w:rPr>
-          <w:rFonts w:ascii="Calibri" w:hAnsi="Calibri" w:cs="Calibri"/>
-          <w:color w:val="000000"/>
-        </w:rPr>
-        <w:t xml:space="preserve">: tienen sus fuentes dentro de la organización, incluyendo el proyecto. Pueden ser controlados por el equipo de proyecto. </w:t>
-      </w:r>
-    </w:p>
-    <w:p>
-      <w:pPr>
-        <w:autoSpaceDE w:val="0"/>
-        <w:autoSpaceDN w:val="0"/>
-        <w:adjustRightInd w:val="0"/>
-        <w:spacing w:after="0" w:line="240" w:lineRule="auto"/>
-        <w:rPr>
-          <w:rFonts w:ascii="Calibri" w:hAnsi="Calibri" w:cs="Calibri"/>
-          <w:color w:val="000000"/>
-        </w:rPr>
-      </w:pPr>
-      <w:r>
-        <w:rPr>
-          <w:rFonts w:ascii="Wingdings" w:hAnsi="Wingdings" w:cs="Wingdings"/>
-          <w:color w:val="000000"/>
-        </w:rPr>
         <w:lastRenderedPageBreak/>
-        <w:t></w:t>
-      </w:r>
-      <w:r>
-        <w:rPr>
-          <w:rFonts w:ascii="Wingdings" w:hAnsi="Wingdings" w:cs="Wingdings"/>
-          <w:color w:val="000000"/>
-        </w:rPr>
-        <w:t></w:t>
-      </w:r>
-      <w:r>
-        <w:rPr>
-          <w:rFonts w:ascii="Calibri" w:hAnsi="Calibri" w:cs="Calibri"/>
-          <w:b/>
-          <w:bCs/>
-          <w:color w:val="000000"/>
-        </w:rPr>
-        <w:t>Riesgos externos</w:t>
-      </w:r>
-      <w:r>
-        <w:rPr>
-          <w:rFonts w:ascii="Calibri" w:hAnsi="Calibri" w:cs="Calibri"/>
-          <w:color w:val="000000"/>
-        </w:rPr>
-        <w:t xml:space="preserve">: tienen sus fuentes fuera de la organización que lleva a cabo el proyecto. </w:t>
-      </w:r>
-    </w:p>
-    <w:p>
-      <w:pPr>
-        <w:autoSpaceDE w:val="0"/>
-        <w:autoSpaceDN w:val="0"/>
-        <w:adjustRightInd w:val="0"/>
-        <w:spacing w:after="0" w:line="240" w:lineRule="auto"/>
-        <w:rPr>
-          <w:rFonts w:ascii="Calibri" w:hAnsi="Calibri" w:cs="Calibri"/>
-          <w:color w:val="000000"/>
-        </w:rPr>
-      </w:pPr>
-    </w:p>
-    <w:p>
-      <w:pPr>
-        <w:autoSpaceDE w:val="0"/>
-        <w:autoSpaceDN w:val="0"/>
-        <w:adjustRightInd w:val="0"/>
-        <w:spacing w:after="0" w:line="240" w:lineRule="auto"/>
-        <w:rPr>
-          <w:rFonts w:ascii="Calibri" w:hAnsi="Calibri" w:cs="Calibri"/>
-          <w:color w:val="000000"/>
-        </w:rPr>
-      </w:pPr>
-      <w:r>
-        <w:rPr>
-          <w:rFonts w:ascii="Calibri" w:hAnsi="Calibri" w:cs="Calibri"/>
-          <w:i/>
-          <w:iCs/>
-          <w:color w:val="000000"/>
-        </w:rPr>
-        <w:t xml:space="preserve">Diferentes tipos de riesgos: </w:t>
-      </w:r>
-    </w:p>
-    <w:p>
-      <w:pPr>
-        <w:autoSpaceDE w:val="0"/>
-        <w:autoSpaceDN w:val="0"/>
-        <w:adjustRightInd w:val="0"/>
-        <w:spacing w:after="54" w:line="240" w:lineRule="auto"/>
-        <w:rPr>
-          <w:rFonts w:ascii="Calibri" w:hAnsi="Calibri" w:cs="Calibri"/>
-          <w:color w:val="000000"/>
-        </w:rPr>
-      </w:pPr>
-      <w:r>
-        <w:rPr>
-          <w:rFonts w:ascii="Wingdings" w:hAnsi="Wingdings" w:cs="Wingdings"/>
-          <w:color w:val="000000"/>
-        </w:rPr>
-        <w:t></w:t>
-      </w:r>
-      <w:r>
-        <w:rPr>
-          <w:rFonts w:ascii="Wingdings" w:hAnsi="Wingdings" w:cs="Wingdings"/>
-          <w:color w:val="000000"/>
-        </w:rPr>
-        <w:t></w:t>
-      </w:r>
-      <w:r>
-        <w:rPr>
-          <w:rFonts w:ascii="Calibri" w:hAnsi="Calibri" w:cs="Calibri"/>
-          <w:b/>
-          <w:bCs/>
-          <w:color w:val="000000"/>
-        </w:rPr>
-        <w:t>Riesgos de planificación/cronograma</w:t>
-      </w:r>
-      <w:r>
-        <w:rPr>
-          <w:rFonts w:ascii="Calibri" w:hAnsi="Calibri" w:cs="Calibri"/>
-          <w:color w:val="000000"/>
-        </w:rPr>
-        <w:t xml:space="preserve">: tareas con larga duración sin hitos bien definidos, tareas con múltiples predecesores, tareas estimadas de forma no realista, tareas dependientes de organizaciones </w:t>
-      </w:r>
-      <w:proofErr w:type="gramStart"/>
-      <w:r>
-        <w:rPr>
-          <w:rFonts w:ascii="Calibri" w:hAnsi="Calibri" w:cs="Calibri"/>
-          <w:color w:val="000000"/>
-        </w:rPr>
-        <w:t>externas,…</w:t>
-      </w:r>
-      <w:proofErr w:type="gramEnd"/>
-      <w:r>
-        <w:rPr>
-          <w:rFonts w:ascii="Calibri" w:hAnsi="Calibri" w:cs="Calibri"/>
-          <w:color w:val="000000"/>
-        </w:rPr>
-        <w:t xml:space="preserve"> </w:t>
-      </w:r>
-    </w:p>
-    <w:p>
-      <w:pPr>
-        <w:autoSpaceDE w:val="0"/>
-        <w:autoSpaceDN w:val="0"/>
-        <w:adjustRightInd w:val="0"/>
-        <w:spacing w:after="54" w:line="240" w:lineRule="auto"/>
-        <w:rPr>
-          <w:rFonts w:ascii="Calibri" w:hAnsi="Calibri" w:cs="Calibri"/>
-          <w:color w:val="000000"/>
-        </w:rPr>
-      </w:pPr>
-      <w:r>
-        <w:rPr>
-          <w:rFonts w:ascii="Wingdings" w:hAnsi="Wingdings" w:cs="Wingdings"/>
-          <w:color w:val="000000"/>
-        </w:rPr>
-        <w:t></w:t>
-      </w:r>
-      <w:r>
-        <w:rPr>
-          <w:rFonts w:ascii="Wingdings" w:hAnsi="Wingdings" w:cs="Wingdings"/>
-          <w:color w:val="000000"/>
-        </w:rPr>
-        <w:t></w:t>
-      </w:r>
-      <w:r>
-        <w:rPr>
-          <w:rFonts w:ascii="Calibri" w:hAnsi="Calibri" w:cs="Calibri"/>
-          <w:b/>
-          <w:bCs/>
-          <w:color w:val="000000"/>
-        </w:rPr>
-        <w:t>Riesgos de recursos</w:t>
-      </w:r>
-      <w:r>
-        <w:rPr>
-          <w:rFonts w:ascii="Calibri" w:hAnsi="Calibri" w:cs="Calibri"/>
-          <w:color w:val="000000"/>
-        </w:rPr>
-        <w:t xml:space="preserve">: pérdida de contribuidores críticos, trabajo con proveedores no fiables, tareas no asignadas a nadie, </w:t>
-      </w:r>
-      <w:proofErr w:type="gramStart"/>
-      <w:r>
-        <w:rPr>
-          <w:rFonts w:ascii="Calibri" w:hAnsi="Calibri" w:cs="Calibri"/>
-          <w:color w:val="000000"/>
-        </w:rPr>
-        <w:t>formación,…</w:t>
-      </w:r>
-      <w:proofErr w:type="gramEnd"/>
-      <w:r>
-        <w:rPr>
-          <w:rFonts w:ascii="Calibri" w:hAnsi="Calibri" w:cs="Calibri"/>
-          <w:color w:val="000000"/>
-        </w:rPr>
-        <w:t xml:space="preserve"> </w:t>
-      </w:r>
-    </w:p>
-    <w:p>
-      <w:pPr>
-        <w:autoSpaceDE w:val="0"/>
-        <w:autoSpaceDN w:val="0"/>
-        <w:adjustRightInd w:val="0"/>
-        <w:spacing w:after="54" w:line="240" w:lineRule="auto"/>
-        <w:rPr>
-          <w:rFonts w:ascii="Calibri" w:hAnsi="Calibri" w:cs="Calibri"/>
-          <w:color w:val="000000"/>
-        </w:rPr>
-      </w:pPr>
-      <w:r>
-        <w:rPr>
-          <w:rFonts w:ascii="Wingdings" w:hAnsi="Wingdings" w:cs="Wingdings"/>
-          <w:color w:val="000000"/>
-        </w:rPr>
         <w:t></w:t>
       </w:r>
       <w:r>
@@ -1123,43 +1074,196 @@
           <w:rFonts w:ascii="Calibri" w:hAnsi="Calibri" w:cs="Calibri"/>
           <w:color w:val="000000"/>
         </w:rPr>
-        <w:t xml:space="preserve">: con la ayuda del cliente, deberán revisar los riesgos siempre que por su importancia así se requiera, y también llevarán a cabo aquellos planes de respuesta de los que sean responsables, informando al jefe de proyecto de posibles riesgos que detecten, y colaborando en el proceso de gestión de </w:t>
-      </w:r>
-      <w:proofErr w:type="gramStart"/>
-      <w:r>
-        <w:rPr>
-          <w:rFonts w:ascii="Calibri" w:hAnsi="Calibri" w:cs="Calibri"/>
-          <w:color w:val="000000"/>
-        </w:rPr>
-        <w:t>los mismos</w:t>
-      </w:r>
-      <w:proofErr w:type="gramEnd"/>
-      <w:r>
-        <w:rPr>
-          <w:rFonts w:ascii="Calibri" w:hAnsi="Calibri" w:cs="Calibri"/>
-          <w:color w:val="000000"/>
-        </w:rPr>
-        <w:t xml:space="preserve"> cuando se considere necesario. </w:t>
-      </w:r>
-    </w:p>
-    <w:p>
-      <w:pPr>
-        <w:autoSpaceDE w:val="0"/>
-        <w:autoSpaceDN w:val="0"/>
-        <w:adjustRightInd w:val="0"/>
-        <w:spacing w:after="0" w:line="240" w:lineRule="auto"/>
-        <w:rPr>
-          <w:rFonts w:ascii="Calibri" w:hAnsi="Calibri" w:cs="Calibri"/>
-          <w:color w:val="000000"/>
-        </w:rPr>
-      </w:pPr>
-    </w:p>
-    <w:p>
-      <w:pPr>
-        <w:autoSpaceDE w:val="0"/>
-        <w:autoSpaceDN w:val="0"/>
-        <w:adjustRightInd w:val="0"/>
-        <w:spacing w:after="0" w:line="240" w:lineRule="auto"/>
+        <w:t>: con la ayuda del cliente, deberán revisar los riesgos siempre que por su importancia así se requiera</w:t>
+      </w:r>
+      <w:r>
+        <w:rPr>
+          <w:rFonts w:ascii="Calibri" w:hAnsi="Calibri" w:cs="Calibri"/>
+          <w:color w:val="000000"/>
+        </w:rPr>
+        <w:t>.</w:t>
+      </w:r>
+      <w:r>
+        <w:rPr>
+          <w:rFonts w:ascii="Calibri" w:hAnsi="Calibri" w:cs="Calibri"/>
+          <w:color w:val="000000"/>
+        </w:rPr>
+        <w:t xml:space="preserve"> </w:t>
+      </w:r>
+    </w:p>
+    <w:p>
+      <w:pPr>
+        <w:autoSpaceDE w:val="0"/>
+        <w:autoSpaceDN w:val="0"/>
+        <w:adjustRightInd w:val="0"/>
+        <w:spacing w:after="0" w:line="240" w:lineRule="auto"/>
+        <w:rPr>
+          <w:rFonts w:ascii="Calibri" w:hAnsi="Calibri" w:cs="Calibri"/>
+          <w:color w:val="000000"/>
+        </w:rPr>
+      </w:pPr>
+    </w:p>
+    <w:p>
+      <w:pPr>
+        <w:pStyle w:val="Ttulo2"/>
+      </w:pPr>
+      <w:r>
+        <w:t>Controlar y monitorizar riegos</w:t>
+      </w:r>
+    </w:p>
+    <w:p/>
+    <w:p>
+      <w:pPr>
+        <w:autoSpaceDE w:val="0"/>
+        <w:autoSpaceDN w:val="0"/>
+        <w:adjustRightInd w:val="0"/>
+        <w:spacing w:after="0" w:line="240" w:lineRule="auto"/>
+        <w:rPr>
+          <w:rFonts w:ascii="Calibri" w:hAnsi="Calibri" w:cs="Calibri"/>
+          <w:color w:val="000000"/>
+        </w:rPr>
+      </w:pPr>
+      <w:r>
+        <w:rPr>
+          <w:rFonts w:ascii="Calibri" w:hAnsi="Calibri" w:cs="Calibri"/>
+          <w:color w:val="000000"/>
+        </w:rPr>
+        <w:t xml:space="preserve">Es un proceso que se realiza </w:t>
+      </w:r>
+      <w:r>
+        <w:rPr>
+          <w:rFonts w:ascii="Calibri" w:hAnsi="Calibri" w:cs="Calibri"/>
+          <w:b/>
+          <w:bCs/>
+          <w:color w:val="000000"/>
+        </w:rPr>
+        <w:t xml:space="preserve">durante la vida del proyecto </w:t>
+      </w:r>
+      <w:r>
+        <w:rPr>
+          <w:rFonts w:ascii="Calibri" w:hAnsi="Calibri" w:cs="Calibri"/>
+          <w:color w:val="000000"/>
+        </w:rPr>
+        <w:t>y consiste en controlar los disparadores de riesgos, gestionar los riesgos identificados, realizar seguimientos sobre los riesgos residuales</w:t>
+      </w:r>
+      <w:r>
+        <w:rPr>
+          <w:rFonts w:ascii="Calibri" w:hAnsi="Calibri" w:cs="Calibri"/>
+          <w:color w:val="000000"/>
+        </w:rPr>
+        <w:t>, etc.</w:t>
+      </w:r>
+    </w:p>
+    <w:p>
+      <w:pPr>
+        <w:autoSpaceDE w:val="0"/>
+        <w:autoSpaceDN w:val="0"/>
+        <w:adjustRightInd w:val="0"/>
+        <w:spacing w:after="0" w:line="240" w:lineRule="auto"/>
+        <w:rPr>
+          <w:rFonts w:ascii="Calibri" w:hAnsi="Calibri" w:cs="Calibri"/>
+          <w:color w:val="000000"/>
+        </w:rPr>
+      </w:pPr>
+    </w:p>
+    <w:p>
+      <w:pPr>
+        <w:autoSpaceDE w:val="0"/>
+        <w:autoSpaceDN w:val="0"/>
+        <w:adjustRightInd w:val="0"/>
+        <w:spacing w:after="0" w:line="240" w:lineRule="auto"/>
+        <w:rPr>
+          <w:rFonts w:ascii="Calibri" w:hAnsi="Calibri" w:cs="Calibri"/>
+          <w:color w:val="000000"/>
+        </w:rPr>
+      </w:pPr>
+      <w:r>
+        <w:rPr>
+          <w:rFonts w:ascii="Calibri" w:hAnsi="Calibri" w:cs="Calibri"/>
+          <w:color w:val="000000"/>
+        </w:rPr>
+        <w:t xml:space="preserve">La </w:t>
+      </w:r>
+      <w:r>
+        <w:rPr>
+          <w:rFonts w:ascii="Calibri" w:hAnsi="Calibri" w:cs="Calibri"/>
+          <w:b/>
+          <w:bCs/>
+          <w:color w:val="000000"/>
+        </w:rPr>
+        <w:t xml:space="preserve">monitorización de riesgos </w:t>
+      </w:r>
+      <w:r>
+        <w:rPr>
+          <w:rFonts w:ascii="Calibri" w:hAnsi="Calibri" w:cs="Calibri"/>
+          <w:color w:val="000000"/>
+        </w:rPr>
+        <w:t>determina si los planes de respuesta de los riesgos han sido implementados de forma adecuada</w:t>
+      </w:r>
+      <w:r>
+        <w:rPr>
+          <w:rFonts w:ascii="Calibri" w:hAnsi="Calibri" w:cs="Calibri"/>
+          <w:color w:val="000000"/>
+        </w:rPr>
+        <w:t>.</w:t>
+      </w:r>
+    </w:p>
+    <w:p>
+      <w:pPr>
+        <w:autoSpaceDE w:val="0"/>
+        <w:autoSpaceDN w:val="0"/>
+        <w:adjustRightInd w:val="0"/>
+        <w:spacing w:after="0" w:line="240" w:lineRule="auto"/>
+        <w:rPr>
+          <w:rFonts w:ascii="Calibri" w:hAnsi="Calibri" w:cs="Calibri"/>
+          <w:color w:val="000000"/>
+        </w:rPr>
+      </w:pPr>
+    </w:p>
+    <w:p>
+      <w:r>
+        <w:rPr>
+          <w:rFonts w:ascii="Calibri" w:hAnsi="Calibri" w:cs="Calibri"/>
+          <w:color w:val="000000"/>
+        </w:rPr>
+        <w:t xml:space="preserve">El </w:t>
+      </w:r>
+      <w:r>
+        <w:rPr>
+          <w:rFonts w:ascii="Calibri" w:hAnsi="Calibri" w:cs="Calibri"/>
+          <w:b/>
+          <w:bCs/>
+          <w:color w:val="000000"/>
+        </w:rPr>
+        <w:t xml:space="preserve">control de riesgo </w:t>
+      </w:r>
+      <w:r>
+        <w:rPr>
+          <w:rFonts w:ascii="Calibri" w:hAnsi="Calibri" w:cs="Calibri"/>
+          <w:color w:val="000000"/>
+        </w:rPr>
+        <w:t>implica elegir nuevas estrategias de respuesta, ejecutar planes de contingencia, tomar acciones correctivas o modificar planes del proyecto.</w:t>
+      </w:r>
+    </w:p>
+    <w:p>
+      <w:pPr>
+        <w:autoSpaceDE w:val="0"/>
+        <w:autoSpaceDN w:val="0"/>
+        <w:adjustRightInd w:val="0"/>
+        <w:spacing w:after="0" w:line="240" w:lineRule="auto"/>
+        <w:rPr>
+          <w:rFonts w:ascii="Calibri" w:hAnsi="Calibri" w:cs="Calibri"/>
+          <w:color w:val="000000"/>
+        </w:rPr>
+      </w:pPr>
+    </w:p>
+    <w:p>
+      <w:pPr>
+        <w:autoSpaceDE w:val="0"/>
+        <w:autoSpaceDN w:val="0"/>
+        <w:adjustRightInd w:val="0"/>
+        <w:spacing w:after="0" w:line="240" w:lineRule="auto"/>
+        <w:jc w:val="center"/>
         <w:rPr>
           <w:rFonts w:ascii="Calibri" w:hAnsi="Calibri" w:cs="Calibri"/>
           <w:color w:val="000000"/>
@@ -1174,8 +1278,8 @@
         <w:lastRenderedPageBreak/>
         <w:drawing>
           <wp:inline distT="0" distB="0" distL="0" distR="0">
-            <wp:extent cx="4542790" cy="3397250"/>
-            <wp:effectExtent l="0" t="0" r="0" b="0"/>
+            <wp:extent cx="3904034" cy="2919568"/>
+            <wp:effectExtent l="0" t="0" r="1270" b="0"/>
             <wp:docPr id="1" name="Imagen 1"/>
             <wp:cNvGraphicFramePr>
               <a:graphicFrameLocks xmlns:a="http://schemas.openxmlformats.org/drawingml/2006/main" noChangeAspect="1"/>
@@ -1205,7 +1309,7 @@
                   <pic:spPr bwMode="auto">
                     <a:xfrm>
                       <a:off x="0" y="0"/>
-                      <a:ext cx="4542790" cy="3397250"/>
+                      <a:ext cx="3982587" cy="2978313"/>
                     </a:xfrm>
                     <a:prstGeom prst="rect">
                       <a:avLst/>
@@ -1240,20 +1344,45 @@
         <w:autoSpaceDN w:val="0"/>
         <w:adjustRightInd w:val="0"/>
         <w:spacing w:after="0" w:line="240" w:lineRule="auto"/>
-        <w:rPr>
-          <w:rFonts w:ascii="Calibri" w:hAnsi="Calibri" w:cs="Calibri"/>
-          <w:color w:val="000000"/>
-        </w:rPr>
-      </w:pPr>
-      <w:r>
+        <w:jc w:val="center"/>
+        <w:rPr>
+          <w:rFonts w:ascii="Calibri" w:hAnsi="Calibri" w:cs="Calibri"/>
+          <w:color w:val="000000"/>
+        </w:rPr>
+      </w:pPr>
+    </w:p>
+    <w:p>
+      <w:pPr>
+        <w:autoSpaceDE w:val="0"/>
+        <w:autoSpaceDN w:val="0"/>
+        <w:adjustRightInd w:val="0"/>
+        <w:spacing w:after="0" w:line="240" w:lineRule="auto"/>
         <w:rPr>
           <w:noProof/>
         </w:rPr>
+      </w:pPr>
+    </w:p>
+    <w:p>
+      <w:pPr>
+        <w:autoSpaceDE w:val="0"/>
+        <w:autoSpaceDN w:val="0"/>
+        <w:adjustRightInd w:val="0"/>
+        <w:spacing w:after="0" w:line="240" w:lineRule="auto"/>
+        <w:jc w:val="center"/>
+        <w:rPr>
+          <w:rFonts w:ascii="Calibri" w:hAnsi="Calibri" w:cs="Calibri"/>
+          <w:color w:val="000000"/>
+        </w:rPr>
+      </w:pPr>
+      <w:r>
+        <w:rPr>
+          <w:noProof/>
+        </w:rPr>
         <w:drawing>
-          <wp:inline distT="0" distB="0" distL="0" distR="0" wp14:anchorId="4A073958" wp14:editId="311FD356">
-            <wp:extent cx="5400040" cy="2578735"/>
+          <wp:inline distT="0" distB="0" distL="0" distR="0" wp14:anchorId="1AC38F99" wp14:editId="5B6890AF">
+            <wp:extent cx="4448783" cy="1013846"/>
             <wp:effectExtent l="0" t="0" r="0" b="0"/>
-            <wp:docPr id="2" name="Imagen 2"/>
+            <wp:docPr id="3" name="Imagen 3"/>
             <wp:cNvGraphicFramePr>
               <a:graphicFrameLocks xmlns:a="http://schemas.openxmlformats.org/drawingml/2006/main" noChangeAspect="1"/>
             </wp:cNvGraphicFramePr>
@@ -1273,7 +1402,7 @@
                   <pic:spPr>
                     <a:xfrm>
                       <a:off x="0" y="0"/>
-                      <a:ext cx="5400040" cy="2578735"/>
+                      <a:ext cx="4560176" cy="1039232"/>
                     </a:xfrm>
                     <a:prstGeom prst="rect">
                       <a:avLst/>
@@ -1310,11 +1439,420 @@
         </w:rPr>
       </w:pPr>
     </w:p>
-    <w:p>
-      <w:pPr>
-        <w:autoSpaceDE w:val="0"/>
-        <w:autoSpaceDN w:val="0"/>
-        <w:adjustRightInd w:val="0"/>
+    <w:p/>
+    <w:p>
+      <w:pPr>
+        <w:pStyle w:val="Ttulo3"/>
+      </w:pPr>
+      <w:r>
+        <w:t>Respuesta a riegos</w:t>
+      </w:r>
+    </w:p>
+    <w:p/>
+    <w:p>
+      <w:pPr>
+        <w:autoSpaceDE w:val="0"/>
+        <w:autoSpaceDN w:val="0"/>
+        <w:adjustRightInd w:val="0"/>
+        <w:spacing w:after="0" w:line="240" w:lineRule="auto"/>
+        <w:rPr>
+          <w:rFonts w:ascii="Calibri" w:hAnsi="Calibri" w:cs="Calibri"/>
+          <w:color w:val="000000"/>
+        </w:rPr>
+      </w:pPr>
+      <w:r>
+        <w:rPr>
+          <w:rFonts w:ascii="Calibri" w:hAnsi="Calibri" w:cs="Calibri"/>
+          <w:color w:val="000000"/>
+        </w:rPr>
+        <w:t xml:space="preserve">La </w:t>
+      </w:r>
+      <w:r>
+        <w:rPr>
+          <w:rFonts w:ascii="Calibri" w:hAnsi="Calibri" w:cs="Calibri"/>
+          <w:b/>
+          <w:bCs/>
+          <w:color w:val="000000"/>
+        </w:rPr>
+        <w:t xml:space="preserve">reserva de riesgos </w:t>
+      </w:r>
+      <w:r>
+        <w:rPr>
+          <w:rFonts w:ascii="Calibri" w:hAnsi="Calibri" w:cs="Calibri"/>
+          <w:color w:val="000000"/>
+        </w:rPr>
+        <w:t>es un “colchón” presupuestario del proyecto utilizado para reducir el impacto negativo de riesgos (o incrementar los positivos</w:t>
+      </w:r>
+    </w:p>
+    <w:p>
+      <w:pPr>
+        <w:autoSpaceDE w:val="0"/>
+        <w:autoSpaceDN w:val="0"/>
+        <w:adjustRightInd w:val="0"/>
+        <w:spacing w:after="0" w:line="240" w:lineRule="auto"/>
+        <w:rPr>
+          <w:rFonts w:ascii="Calibri" w:hAnsi="Calibri" w:cs="Calibri"/>
+          <w:color w:val="000000"/>
+        </w:rPr>
+      </w:pPr>
+    </w:p>
+    <w:p>
+      <w:pPr>
+        <w:pStyle w:val="Prrafodelista"/>
+        <w:numPr>
+          <w:ilvl w:val="0"/>
+          <w:numId w:val="3"/>
+        </w:numPr>
+        <w:autoSpaceDE w:val="0"/>
+        <w:autoSpaceDN w:val="0"/>
+        <w:adjustRightInd w:val="0"/>
+        <w:spacing w:after="70" w:line="240" w:lineRule="auto"/>
+        <w:rPr>
+          <w:rFonts w:ascii="Calibri" w:hAnsi="Calibri" w:cs="Calibri"/>
+          <w:color w:val="000000"/>
+        </w:rPr>
+      </w:pPr>
+      <w:r>
+        <w:rPr>
+          <w:rFonts w:ascii="Calibri" w:hAnsi="Calibri" w:cs="Calibri"/>
+          <w:b/>
+          <w:bCs/>
+          <w:color w:val="000000"/>
+        </w:rPr>
+        <w:t>Reserva de contingencia</w:t>
+      </w:r>
+      <w:r>
+        <w:rPr>
+          <w:rFonts w:ascii="Calibri" w:hAnsi="Calibri" w:cs="Calibri"/>
+          <w:color w:val="000000"/>
+        </w:rPr>
+        <w:t xml:space="preserve">: suma del valor esperado para los riesgos con una estrategia de respuesta de “aceptación” y el valor esperado para riesgos residuales. </w:t>
+      </w:r>
+    </w:p>
+    <w:p>
+      <w:pPr>
+        <w:pStyle w:val="Prrafodelista"/>
+        <w:numPr>
+          <w:ilvl w:val="0"/>
+          <w:numId w:val="3"/>
+        </w:numPr>
+        <w:autoSpaceDE w:val="0"/>
+        <w:autoSpaceDN w:val="0"/>
+        <w:adjustRightInd w:val="0"/>
+        <w:spacing w:after="0" w:line="240" w:lineRule="auto"/>
+        <w:rPr>
+          <w:rFonts w:ascii="Calibri" w:hAnsi="Calibri" w:cs="Calibri"/>
+          <w:color w:val="000000"/>
+        </w:rPr>
+      </w:pPr>
+      <w:r>
+        <w:rPr>
+          <w:rFonts w:ascii="Calibri" w:hAnsi="Calibri" w:cs="Calibri"/>
+          <w:b/>
+          <w:bCs/>
+          <w:color w:val="000000"/>
+        </w:rPr>
+        <w:t>Reserva de gestión</w:t>
+      </w:r>
+      <w:r>
+        <w:rPr>
+          <w:rFonts w:ascii="Calibri" w:hAnsi="Calibri" w:cs="Calibri"/>
+          <w:color w:val="000000"/>
+        </w:rPr>
+        <w:t xml:space="preserve">: depende de la incertidumbre de los proyectos (riesgos no conocidos). </w:t>
+      </w:r>
+    </w:p>
+    <w:p/>
+    <w:p/>
+    <w:p>
+      <w:pPr>
+        <w:pStyle w:val="Ttulo1"/>
+      </w:pPr>
+      <w:r>
+        <w:t>Estrategia de respuesta</w:t>
+      </w:r>
+    </w:p>
+    <w:p/>
+    <w:p>
+      <w:pPr>
+        <w:pStyle w:val="Ttulo2"/>
+      </w:pPr>
+      <w:r>
+        <w:t>Para riesgos negativos</w:t>
+      </w:r>
+    </w:p>
+    <w:p/>
+    <w:p>
+      <w:pPr>
+        <w:pStyle w:val="Prrafodelista"/>
+        <w:numPr>
+          <w:ilvl w:val="0"/>
+          <w:numId w:val="5"/>
+        </w:numPr>
+        <w:autoSpaceDE w:val="0"/>
+        <w:autoSpaceDN w:val="0"/>
+        <w:adjustRightInd w:val="0"/>
+        <w:spacing w:after="0" w:line="240" w:lineRule="auto"/>
+        <w:rPr>
+          <w:rFonts w:ascii="Calibri" w:hAnsi="Calibri" w:cs="Calibri"/>
+          <w:color w:val="000000"/>
+        </w:rPr>
+      </w:pPr>
+      <w:r>
+        <w:rPr>
+          <w:rFonts w:ascii="Calibri" w:hAnsi="Calibri" w:cs="Calibri"/>
+          <w:b/>
+          <w:bCs/>
+          <w:color w:val="000000"/>
+        </w:rPr>
+        <w:t>Evitar el riesgo</w:t>
+      </w:r>
+      <w:r>
+        <w:rPr>
+          <w:rFonts w:ascii="Calibri" w:hAnsi="Calibri" w:cs="Calibri"/>
+          <w:color w:val="000000"/>
+        </w:rPr>
+        <w:t xml:space="preserve">: implica cambiar el plan de gestión del proyecto para eliminar la amenaza que representa un riesgo adverso. </w:t>
+      </w:r>
+    </w:p>
+    <w:p>
+      <w:pPr>
+        <w:pStyle w:val="Prrafodelista"/>
+        <w:numPr>
+          <w:ilvl w:val="0"/>
+          <w:numId w:val="5"/>
+        </w:numPr>
+        <w:autoSpaceDE w:val="0"/>
+        <w:autoSpaceDN w:val="0"/>
+        <w:adjustRightInd w:val="0"/>
+        <w:spacing w:after="0" w:line="240" w:lineRule="auto"/>
+        <w:rPr>
+          <w:rFonts w:ascii="Calibri" w:hAnsi="Calibri" w:cs="Calibri"/>
+          <w:color w:val="000000"/>
+        </w:rPr>
+      </w:pPr>
+      <w:r>
+        <w:rPr>
+          <w:rFonts w:ascii="Calibri" w:hAnsi="Calibri" w:cs="Calibri"/>
+          <w:b/>
+          <w:bCs/>
+          <w:color w:val="000000"/>
+        </w:rPr>
+        <w:lastRenderedPageBreak/>
+        <w:t>Transferir el riesgo</w:t>
+      </w:r>
+      <w:r>
+        <w:rPr>
+          <w:rFonts w:ascii="Calibri" w:hAnsi="Calibri" w:cs="Calibri"/>
+          <w:color w:val="000000"/>
+        </w:rPr>
+        <w:t xml:space="preserve">: requiere trasladar el impacto negativo de una amenaza y la responsabilidad </w:t>
+      </w:r>
+      <w:proofErr w:type="gramStart"/>
+      <w:r>
+        <w:rPr>
+          <w:rFonts w:ascii="Calibri" w:hAnsi="Calibri" w:cs="Calibri"/>
+          <w:color w:val="000000"/>
+        </w:rPr>
+        <w:t>del mismo</w:t>
+      </w:r>
+      <w:proofErr w:type="gramEnd"/>
+      <w:r>
+        <w:rPr>
+          <w:rFonts w:ascii="Calibri" w:hAnsi="Calibri" w:cs="Calibri"/>
+          <w:color w:val="000000"/>
+        </w:rPr>
+        <w:t xml:space="preserve"> a un tercero para su gestión. No se elimina el riesgo, pero se minimizan las consecuencias para la empresa. </w:t>
+      </w:r>
+    </w:p>
+    <w:p>
+      <w:pPr>
+        <w:pStyle w:val="Prrafodelista"/>
+        <w:numPr>
+          <w:ilvl w:val="0"/>
+          <w:numId w:val="5"/>
+        </w:numPr>
+      </w:pPr>
+      <w:r>
+        <w:rPr>
+          <w:rFonts w:ascii="Calibri" w:hAnsi="Calibri" w:cs="Calibri"/>
+          <w:b/>
+          <w:bCs/>
+          <w:color w:val="000000"/>
+        </w:rPr>
+        <w:t>Mitigar el riesgo</w:t>
+      </w:r>
+      <w:r>
+        <w:rPr>
+          <w:rFonts w:ascii="Calibri" w:hAnsi="Calibri" w:cs="Calibri"/>
+          <w:color w:val="000000"/>
+        </w:rPr>
+        <w:t>: implica reducir la probabilidad y/o el impacto de un evento de riesgo adverso a un umbral aceptable. Adoptar acciones tempranas para reducir la probabilidad de la ocurrencia</w:t>
+      </w:r>
+      <w:r>
+        <w:t>.</w:t>
+      </w:r>
+    </w:p>
+    <w:p>
+      <w:pPr>
+        <w:pStyle w:val="Ttulo2"/>
+      </w:pPr>
+      <w:r>
+        <w:t>Para riesgos positivos</w:t>
+      </w:r>
+    </w:p>
+    <w:p/>
+    <w:p>
+      <w:pPr>
+        <w:pStyle w:val="Prrafodelista"/>
+        <w:numPr>
+          <w:ilvl w:val="0"/>
+          <w:numId w:val="6"/>
+        </w:numPr>
+        <w:autoSpaceDE w:val="0"/>
+        <w:autoSpaceDN w:val="0"/>
+        <w:adjustRightInd w:val="0"/>
+        <w:spacing w:after="0" w:line="240" w:lineRule="auto"/>
+        <w:rPr>
+          <w:rFonts w:ascii="Calibri" w:hAnsi="Calibri" w:cs="Calibri"/>
+          <w:color w:val="000000"/>
+        </w:rPr>
+      </w:pPr>
+      <w:r>
+        <w:rPr>
+          <w:rFonts w:ascii="Calibri" w:hAnsi="Calibri" w:cs="Calibri"/>
+          <w:b/>
+          <w:bCs/>
+          <w:color w:val="000000"/>
+        </w:rPr>
+        <w:t>Explotar</w:t>
+      </w:r>
+      <w:r>
+        <w:rPr>
+          <w:rFonts w:ascii="Calibri" w:hAnsi="Calibri" w:cs="Calibri"/>
+          <w:color w:val="000000"/>
+        </w:rPr>
+        <w:t xml:space="preserve">: se puede seleccionar esta estrategia para los riesgos con impactos positivos, cuando la organización desea asegurarse de que la oportunidad se haga realidad. </w:t>
+      </w:r>
+    </w:p>
+    <w:p>
+      <w:pPr>
+        <w:pStyle w:val="Prrafodelista"/>
+        <w:numPr>
+          <w:ilvl w:val="0"/>
+          <w:numId w:val="6"/>
+        </w:numPr>
+        <w:autoSpaceDE w:val="0"/>
+        <w:autoSpaceDN w:val="0"/>
+        <w:adjustRightInd w:val="0"/>
+        <w:spacing w:after="0" w:line="240" w:lineRule="auto"/>
+        <w:rPr>
+          <w:rFonts w:ascii="Calibri" w:hAnsi="Calibri" w:cs="Calibri"/>
+          <w:color w:val="000000"/>
+        </w:rPr>
+      </w:pPr>
+      <w:r>
+        <w:rPr>
+          <w:rFonts w:ascii="Calibri" w:hAnsi="Calibri" w:cs="Calibri"/>
+          <w:b/>
+          <w:bCs/>
+          <w:color w:val="000000"/>
+        </w:rPr>
+        <w:t>Compartir</w:t>
+      </w:r>
+      <w:r>
+        <w:rPr>
+          <w:rFonts w:ascii="Calibri" w:hAnsi="Calibri" w:cs="Calibri"/>
+          <w:color w:val="000000"/>
+        </w:rPr>
+        <w:t xml:space="preserve">: implica asignar la propiedad a un tercero que está mejor capacitado para capturar la oportunidad para beneficio del proyecto. </w:t>
+      </w:r>
+    </w:p>
+    <w:p>
+      <w:pPr>
+        <w:pStyle w:val="Prrafodelista"/>
+        <w:numPr>
+          <w:ilvl w:val="0"/>
+          <w:numId w:val="6"/>
+        </w:numPr>
+      </w:pPr>
+      <w:r>
+        <w:rPr>
+          <w:rFonts w:ascii="Calibri" w:hAnsi="Calibri" w:cs="Calibri"/>
+          <w:b/>
+          <w:bCs/>
+          <w:color w:val="000000"/>
+        </w:rPr>
+        <w:t>Mejorar</w:t>
+      </w:r>
+      <w:r>
+        <w:rPr>
+          <w:rFonts w:ascii="Calibri" w:hAnsi="Calibri" w:cs="Calibri"/>
+          <w:color w:val="000000"/>
+        </w:rPr>
+        <w:t xml:space="preserve">: modifica el “tamaño” de una oportunidad, aumentando la probabilidad y/o los impactos positivos, e identificando y maximizando las fuerzas impulsoras clave de estos riesgos de impacto positivo. </w:t>
+      </w:r>
+    </w:p>
+    <w:p>
+      <w:pPr>
+        <w:pStyle w:val="Ttulo1"/>
+      </w:pPr>
+      <w:r>
+        <w:t>Ejercicio 1</w:t>
+      </w:r>
+    </w:p>
+    <w:p>
+      <w:pPr>
+        <w:spacing w:after="0" w:line="240" w:lineRule="auto"/>
+        <w:rPr>
+          <w:rFonts w:ascii="Calibri" w:hAnsi="Calibri" w:cs="Calibri"/>
+          <w:color w:val="000000"/>
+        </w:rPr>
+      </w:pPr>
+      <w:r>
+        <w:rPr>
+          <w:rFonts w:ascii="Calibri" w:hAnsi="Calibri" w:cs="Calibri"/>
+          <w:color w:val="000000"/>
+        </w:rPr>
+        <w:t xml:space="preserve">A partir de la siguiente lista, indique cuáles de los enunciados consideraríamos como </w:t>
+      </w:r>
+    </w:p>
+    <w:p>
+      <w:pPr>
+        <w:spacing w:after="0" w:line="240" w:lineRule="auto"/>
+        <w:rPr>
+          <w:rFonts w:ascii="Calibri" w:hAnsi="Calibri" w:cs="Calibri"/>
+          <w:color w:val="000000"/>
+        </w:rPr>
+      </w:pPr>
+      <w:proofErr w:type="gramStart"/>
+      <w:r>
+        <w:rPr>
+          <w:rFonts w:ascii="Calibri" w:hAnsi="Calibri" w:cs="Calibri"/>
+          <w:color w:val="000000"/>
+        </w:rPr>
+        <w:t>riesgos a gestionar</w:t>
+      </w:r>
+      <w:proofErr w:type="gramEnd"/>
+      <w:r>
+        <w:rPr>
+          <w:rFonts w:ascii="Calibri" w:hAnsi="Calibri" w:cs="Calibri"/>
+          <w:color w:val="000000"/>
+        </w:rPr>
+        <w:t xml:space="preserve"> y cuáles no, justificando muy brevemente la respuesta. </w:t>
+      </w:r>
+    </w:p>
+    <w:p>
+      <w:pPr>
+        <w:spacing w:after="0" w:line="240" w:lineRule="auto"/>
+        <w:rPr>
+          <w:rFonts w:ascii="Calibri" w:hAnsi="Calibri" w:cs="Calibri"/>
+          <w:color w:val="000000"/>
+        </w:rPr>
+      </w:pPr>
+    </w:p>
+    <w:p>
+      <w:pPr>
         <w:spacing w:after="0" w:line="240" w:lineRule="auto"/>
         <w:rPr>
           <w:rFonts w:ascii="Calibri" w:hAnsi="Calibri" w:cs="Calibri"/>
@@ -1326,10 +1864,10 @@
           <w:noProof/>
         </w:rPr>
         <w:drawing>
-          <wp:inline distT="0" distB="0" distL="0" distR="0" wp14:anchorId="3EF4CB04" wp14:editId="18304621">
-            <wp:extent cx="5400040" cy="1230630"/>
-            <wp:effectExtent l="0" t="0" r="0" b="7620"/>
-            <wp:docPr id="3" name="Imagen 3"/>
+          <wp:inline distT="0" distB="0" distL="0" distR="0" wp14:anchorId="10995DFF" wp14:editId="66B7C1DF">
+            <wp:extent cx="5400040" cy="1155700"/>
+            <wp:effectExtent l="0" t="0" r="0" b="6350"/>
+            <wp:docPr id="4" name="Imagen 4"/>
             <wp:cNvGraphicFramePr>
               <a:graphicFrameLocks xmlns:a="http://schemas.openxmlformats.org/drawingml/2006/main" noChangeAspect="1"/>
             </wp:cNvGraphicFramePr>
@@ -1349,7 +1887,7 @@
                   <pic:spPr>
                     <a:xfrm>
                       <a:off x="0" y="0"/>
-                      <a:ext cx="5400040" cy="1230630"/>
+                      <a:ext cx="5400040" cy="1155700"/>
                     </a:xfrm>
                     <a:prstGeom prst="rect">
                       <a:avLst/>
@@ -1364,34 +1902,82 @@
     </w:p>
     <w:p>
       <w:pPr>
-        <w:autoSpaceDE w:val="0"/>
-        <w:autoSpaceDN w:val="0"/>
-        <w:adjustRightInd w:val="0"/>
-        <w:spacing w:after="0" w:line="240" w:lineRule="auto"/>
-        <w:rPr>
-          <w:rFonts w:ascii="Calibri" w:hAnsi="Calibri" w:cs="Calibri"/>
-          <w:color w:val="000000"/>
-        </w:rPr>
-      </w:pPr>
-    </w:p>
-    <w:p>
-      <w:pPr>
-        <w:autoSpaceDE w:val="0"/>
-        <w:autoSpaceDN w:val="0"/>
-        <w:adjustRightInd w:val="0"/>
-        <w:spacing w:after="0" w:line="240" w:lineRule="auto"/>
-        <w:rPr>
-          <w:rFonts w:ascii="Calibri" w:hAnsi="Calibri" w:cs="Calibri"/>
-          <w:color w:val="000000"/>
-        </w:rPr>
-      </w:pPr>
+        <w:spacing w:after="0" w:line="240" w:lineRule="auto"/>
+        <w:rPr>
+          <w:rFonts w:ascii="Calibri" w:hAnsi="Calibri" w:cs="Calibri"/>
+          <w:color w:val="000000"/>
+        </w:rPr>
+      </w:pPr>
+    </w:p>
+    <w:p>
+      <w:pPr>
+        <w:pStyle w:val="Prrafodelista"/>
+        <w:numPr>
+          <w:ilvl w:val="0"/>
+          <w:numId w:val="10"/>
+        </w:numPr>
+      </w:pPr>
+      <w:r>
+        <w:t>Riesgo negativo porque su ausencia el trabajo se puede retrasar o bloquear</w:t>
+      </w:r>
+    </w:p>
+    <w:p>
+      <w:pPr>
+        <w:pStyle w:val="Prrafodelista"/>
+        <w:numPr>
+          <w:ilvl w:val="0"/>
+          <w:numId w:val="10"/>
+        </w:numPr>
+      </w:pPr>
+      <w:r>
+        <w:t>Riesgo de oportunidad porque si mejoras el sistema hay más usuarios y te genera más beneficio.</w:t>
+      </w:r>
+    </w:p>
+    <w:p>
+      <w:pPr>
+        <w:pStyle w:val="Prrafodelista"/>
+        <w:numPr>
+          <w:ilvl w:val="0"/>
+          <w:numId w:val="10"/>
+        </w:numPr>
+      </w:pPr>
+      <w:r>
+        <w:t>Riesgo negativo porque y se ha cancelado y no sabemos cuáles son las causas.</w:t>
+      </w:r>
+    </w:p>
+    <w:p>
+      <w:pPr>
+        <w:pStyle w:val="Prrafodelista"/>
+        <w:numPr>
+          <w:ilvl w:val="0"/>
+          <w:numId w:val="10"/>
+        </w:numPr>
+      </w:pPr>
+      <w:r>
+        <w:t>Riesgo negativo porque cada vez tenemos más incidencias y le dedicamos más tiempo, se pierde efectividad y fluidez en el trabajo.</w:t>
+      </w:r>
+    </w:p>
+    <w:p>
+      <w:pPr>
+        <w:pStyle w:val="Prrafodelista"/>
+        <w:numPr>
+          <w:ilvl w:val="0"/>
+          <w:numId w:val="10"/>
+        </w:numPr>
+      </w:pPr>
+      <w:r>
+        <w:t>Riesgo negativo que se puede solucionar rápidamente cogiendo un folio.</w:t>
+      </w:r>
+    </w:p>
+    <w:p/>
+    <w:p>
       <w:r>
         <w:rPr>
           <w:noProof/>
         </w:rPr>
         <w:lastRenderedPageBreak/>
         <w:drawing>
-          <wp:inline distT="0" distB="0" distL="0" distR="0" wp14:anchorId="0AB1B3B7" wp14:editId="5D88BE6C">
+          <wp:inline distT="0" distB="0" distL="0" distR="0" wp14:anchorId="6DD7E3A2" wp14:editId="0E44B7D7">
             <wp:extent cx="5400040" cy="5494655"/>
             <wp:effectExtent l="0" t="0" r="0" b="0"/>
             <wp:docPr id="5" name="Imagen 5"/>
@@ -1438,6 +2024,154 @@
           <w:color w:val="000000"/>
         </w:rPr>
       </w:pPr>
+      <w:r>
+        <w:rPr>
+          <w:rFonts w:ascii="Calibri" w:hAnsi="Calibri" w:cs="Calibri"/>
+          <w:color w:val="000000"/>
+        </w:rPr>
+        <w:t xml:space="preserve">La inversión inicial para esta empresa sería de 18500 euros, cantidad que tendría que </w:t>
+      </w:r>
+    </w:p>
+    <w:p>
+      <w:pPr>
+        <w:autoSpaceDE w:val="0"/>
+        <w:autoSpaceDN w:val="0"/>
+        <w:adjustRightInd w:val="0"/>
+        <w:spacing w:after="0" w:line="240" w:lineRule="auto"/>
+        <w:rPr>
+          <w:rFonts w:ascii="Calibri" w:hAnsi="Calibri" w:cs="Calibri"/>
+          <w:color w:val="000000"/>
+        </w:rPr>
+      </w:pPr>
+      <w:r>
+        <w:rPr>
+          <w:rFonts w:ascii="Calibri" w:hAnsi="Calibri" w:cs="Calibri"/>
+          <w:color w:val="000000"/>
+        </w:rPr>
+        <w:t xml:space="preserve">ser recuperada a finales de 2018. </w:t>
+      </w:r>
+    </w:p>
+    <w:p>
+      <w:pPr>
+        <w:autoSpaceDE w:val="0"/>
+        <w:autoSpaceDN w:val="0"/>
+        <w:adjustRightInd w:val="0"/>
+        <w:spacing w:after="0" w:line="240" w:lineRule="auto"/>
+        <w:rPr>
+          <w:rFonts w:ascii="Calibri" w:hAnsi="Calibri" w:cs="Calibri"/>
+          <w:color w:val="000000"/>
+        </w:rPr>
+      </w:pPr>
+      <w:r>
+        <w:rPr>
+          <w:rFonts w:ascii="Calibri" w:hAnsi="Calibri" w:cs="Calibri"/>
+          <w:color w:val="000000"/>
+        </w:rPr>
+        <w:t>SE PIDE:</w:t>
+      </w:r>
+    </w:p>
+    <w:p>
+      <w:pPr>
+        <w:autoSpaceDE w:val="0"/>
+        <w:autoSpaceDN w:val="0"/>
+        <w:adjustRightInd w:val="0"/>
+        <w:spacing w:after="0" w:line="240" w:lineRule="auto"/>
+        <w:rPr>
+          <w:rFonts w:ascii="Calibri" w:hAnsi="Calibri" w:cs="Calibri"/>
+          <w:color w:val="000000"/>
+        </w:rPr>
+      </w:pPr>
+      <w:r>
+        <w:rPr>
+          <w:rFonts w:ascii="Calibri" w:hAnsi="Calibri" w:cs="Calibri"/>
+          <w:color w:val="000000"/>
+        </w:rPr>
+        <w:t xml:space="preserve">calcular los valores esperados de un riesgo positivo (u oportunidad) y de un riesgo negativo de este ejercicio. </w:t>
+      </w:r>
+    </w:p>
+    <w:p/>
+    <w:p>
+      <w:pPr>
+        <w:jc w:val="center"/>
+      </w:pPr>
+      <w:r>
+        <w:rPr>
+          <w:noProof/>
+        </w:rPr>
+        <w:drawing>
+          <wp:inline distT="0" distB="0" distL="0" distR="0" wp14:anchorId="7AD6BEC4" wp14:editId="1B615C57">
+            <wp:extent cx="4448783" cy="1013846"/>
+            <wp:effectExtent l="0" t="0" r="0" b="0"/>
+            <wp:docPr id="6" name="Imagen 6"/>
+            <wp:cNvGraphicFramePr>
+              <a:graphicFrameLocks xmlns:a="http://schemas.openxmlformats.org/drawingml/2006/main" noChangeAspect="1"/>
+            </wp:cNvGraphicFramePr>
+            <a:graphic xmlns:a="http://schemas.openxmlformats.org/drawingml/2006/main">
+              <a:graphicData uri="http://schemas.openxmlformats.org/drawingml/2006/picture">
+                <pic:pic xmlns:pic="http://schemas.openxmlformats.org/drawingml/2006/picture">
+                  <pic:nvPicPr>
+                    <pic:cNvPr id="1" name=""/>
+                    <pic:cNvPicPr/>
+                  </pic:nvPicPr>
+                  <pic:blipFill>
+                    <a:blip r:embed="rId6"/>
+                    <a:stretch>
+                      <a:fillRect/>
+                    </a:stretch>
+                  </pic:blipFill>
+                  <pic:spPr>
+                    <a:xfrm>
+                      <a:off x="0" y="0"/>
+                      <a:ext cx="4560176" cy="1039232"/>
+                    </a:xfrm>
+                    <a:prstGeom prst="rect">
+                      <a:avLst/>
+                    </a:prstGeom>
+                  </pic:spPr>
+                </pic:pic>
+              </a:graphicData>
+            </a:graphic>
+          </wp:inline>
+        </w:drawing>
+      </w:r>
+    </w:p>
+    <w:p>
+      <w:pPr>
+        <w:jc w:val="center"/>
+      </w:pPr>
+      <w:bookmarkStart w:id="0" w:name="_GoBack"/>
+      <w:bookmarkEnd w:id="0"/>
+    </w:p>
+    <w:p>
+      <w:pPr>
+        <w:autoSpaceDE w:val="0"/>
+        <w:autoSpaceDN w:val="0"/>
+        <w:adjustRightInd w:val="0"/>
+        <w:spacing w:after="0" w:line="240" w:lineRule="auto"/>
+        <w:rPr>
+          <w:rFonts w:ascii="Calibri" w:hAnsi="Calibri" w:cs="Calibri"/>
+          <w:color w:val="000000"/>
+        </w:rPr>
+      </w:pPr>
+      <w:r>
+        <w:rPr>
+          <w:rFonts w:ascii="Calibri" w:hAnsi="Calibri" w:cs="Calibri"/>
+          <w:color w:val="000000"/>
+        </w:rPr>
+        <w:t>Impacto = Beneficio, economía.</w:t>
+      </w:r>
+    </w:p>
+    <w:p>
+      <w:pPr>
+        <w:autoSpaceDE w:val="0"/>
+        <w:autoSpaceDN w:val="0"/>
+        <w:adjustRightInd w:val="0"/>
+        <w:spacing w:after="0" w:line="240" w:lineRule="auto"/>
+        <w:rPr>
+          <w:rFonts w:ascii="Calibri" w:hAnsi="Calibri" w:cs="Calibri"/>
+          <w:color w:val="000000"/>
+        </w:rPr>
+      </w:pPr>
     </w:p>
     <w:p>
       <w:pPr>
@@ -1491,64 +2225,58 @@
           <w:rFonts w:ascii="Calibri" w:hAnsi="Calibri" w:cs="Calibri"/>
           <w:color w:val="000000"/>
         </w:rPr>
-        <w:t>Impacto = la diferencia de beneficio entre la tabla 1 y la 2</w:t>
-      </w:r>
-    </w:p>
-    <w:p>
-      <w:pPr>
-        <w:autoSpaceDE w:val="0"/>
-        <w:autoSpaceDN w:val="0"/>
-        <w:adjustRightInd w:val="0"/>
-        <w:spacing w:after="0" w:line="240" w:lineRule="auto"/>
-        <w:rPr>
-          <w:rFonts w:ascii="Calibri" w:hAnsi="Calibri" w:cs="Calibri"/>
-          <w:color w:val="000000"/>
-        </w:rPr>
-      </w:pPr>
-      <w:r>
-        <w:rPr>
-          <w:rFonts w:ascii="Calibri" w:hAnsi="Calibri" w:cs="Calibri"/>
-          <w:color w:val="000000"/>
-        </w:rPr>
-        <w:t>Probabilidad</w:t>
-      </w:r>
-      <w:r>
-        <w:rPr>
-          <w:rFonts w:ascii="Calibri" w:hAnsi="Calibri" w:cs="Calibri"/>
-          <w:color w:val="000000"/>
-        </w:rPr>
-        <w:t xml:space="preserve"> = 90%</w:t>
-      </w:r>
-    </w:p>
-    <w:p>
-      <w:pPr>
-        <w:autoSpaceDE w:val="0"/>
-        <w:autoSpaceDN w:val="0"/>
-        <w:adjustRightInd w:val="0"/>
-        <w:spacing w:after="0" w:line="240" w:lineRule="auto"/>
-        <w:rPr>
-          <w:rFonts w:ascii="Calibri" w:hAnsi="Calibri" w:cs="Calibri"/>
-          <w:color w:val="000000"/>
-        </w:rPr>
-      </w:pPr>
-    </w:p>
-    <w:p>
-      <w:pPr>
-        <w:autoSpaceDE w:val="0"/>
-        <w:autoSpaceDN w:val="0"/>
-        <w:adjustRightInd w:val="0"/>
-        <w:spacing w:after="0" w:line="240" w:lineRule="auto"/>
-        <w:rPr>
-          <w:rFonts w:ascii="Calibri" w:hAnsi="Calibri" w:cs="Calibri"/>
-          <w:color w:val="000000"/>
-        </w:rPr>
-      </w:pPr>
-      <w:r>
-        <w:rPr>
-          <w:rFonts w:ascii="Calibri" w:hAnsi="Calibri" w:cs="Calibri"/>
-          <w:color w:val="000000"/>
-        </w:rPr>
-        <w:t>Valor estimado = …</w:t>
+        <w:lastRenderedPageBreak/>
+        <w:t>Impacto = 20+30+35+40+50+50+30+10+2 – 5 = 262</w:t>
+      </w:r>
+    </w:p>
+    <w:p>
+      <w:pPr>
+        <w:autoSpaceDE w:val="0"/>
+        <w:autoSpaceDN w:val="0"/>
+        <w:adjustRightInd w:val="0"/>
+        <w:spacing w:after="0" w:line="240" w:lineRule="auto"/>
+        <w:rPr>
+          <w:rFonts w:ascii="Calibri" w:hAnsi="Calibri" w:cs="Calibri"/>
+          <w:color w:val="000000"/>
+        </w:rPr>
+      </w:pPr>
+      <w:r>
+        <w:rPr>
+          <w:rFonts w:ascii="Calibri" w:hAnsi="Calibri" w:cs="Calibri"/>
+          <w:color w:val="000000"/>
+        </w:rPr>
+        <w:t>Probabilidad = 90%</w:t>
+      </w:r>
+    </w:p>
+    <w:p>
+      <w:pPr>
+        <w:autoSpaceDE w:val="0"/>
+        <w:autoSpaceDN w:val="0"/>
+        <w:adjustRightInd w:val="0"/>
+        <w:spacing w:after="0" w:line="240" w:lineRule="auto"/>
+        <w:rPr>
+          <w:rFonts w:ascii="Calibri" w:hAnsi="Calibri" w:cs="Calibri"/>
+          <w:color w:val="000000"/>
+        </w:rPr>
+      </w:pPr>
+    </w:p>
+    <w:p>
+      <w:pPr>
+        <w:autoSpaceDE w:val="0"/>
+        <w:autoSpaceDN w:val="0"/>
+        <w:adjustRightInd w:val="0"/>
+        <w:spacing w:after="0" w:line="240" w:lineRule="auto"/>
+        <w:rPr>
+          <w:rFonts w:ascii="Calibri" w:hAnsi="Calibri" w:cs="Calibri"/>
+          <w:color w:val="000000"/>
+        </w:rPr>
+      </w:pPr>
+      <w:r>
+        <w:rPr>
+          <w:rFonts w:ascii="Calibri" w:hAnsi="Calibri" w:cs="Calibri"/>
+          <w:color w:val="000000"/>
+        </w:rPr>
+        <w:t>Valor estimado = 235,8</w:t>
       </w:r>
     </w:p>
     <w:p>
@@ -1584,14 +2312,7 @@
           <w:rFonts w:ascii="Calibri" w:hAnsi="Calibri" w:cs="Calibri"/>
           <w:color w:val="000000"/>
         </w:rPr>
-        <w:t xml:space="preserve">La empresa no recupera la </w:t>
-      </w:r>
-      <w:r>
-        <w:rPr>
-          <w:rFonts w:ascii="Calibri" w:hAnsi="Calibri" w:cs="Calibri"/>
-          <w:color w:val="000000"/>
-        </w:rPr>
-        <w:t>inversión inicial – riesgo negativo</w:t>
+        <w:t>La empresa no recupera la inversión inicial – riesgo negativo</w:t>
       </w:r>
     </w:p>
     <w:p>
@@ -1642,6 +2363,37 @@
           <w:color w:val="000000"/>
         </w:rPr>
         <w:t>Probabilidad = 90%</w:t>
+      </w:r>
+    </w:p>
+    <w:p>
+      <w:pPr>
+        <w:autoSpaceDE w:val="0"/>
+        <w:autoSpaceDN w:val="0"/>
+        <w:adjustRightInd w:val="0"/>
+        <w:spacing w:after="0" w:line="240" w:lineRule="auto"/>
+        <w:rPr>
+          <w:rFonts w:ascii="Calibri" w:hAnsi="Calibri" w:cs="Calibri"/>
+          <w:color w:val="000000"/>
+        </w:rPr>
+      </w:pPr>
+    </w:p>
+    <w:p>
+      <w:pPr>
+        <w:autoSpaceDE w:val="0"/>
+        <w:autoSpaceDN w:val="0"/>
+        <w:adjustRightInd w:val="0"/>
+        <w:spacing w:after="0" w:line="240" w:lineRule="auto"/>
+        <w:rPr>
+          <w:rFonts w:ascii="Calibri" w:hAnsi="Calibri" w:cs="Calibri"/>
+          <w:color w:val="000000"/>
+        </w:rPr>
+      </w:pPr>
+      <w:r>
+        <w:rPr>
+          <w:rFonts w:ascii="Calibri" w:hAnsi="Calibri" w:cs="Calibri"/>
+          <w:color w:val="000000"/>
+        </w:rPr>
+        <w:t>Valor estimado = 0</w:t>
       </w:r>
     </w:p>
     <w:p>
@@ -1708,23 +2460,7 @@
           <w:rFonts w:ascii="Calibri" w:hAnsi="Calibri" w:cs="Calibri"/>
           <w:color w:val="000000"/>
         </w:rPr>
-        <w:t xml:space="preserve">Impacto = </w:t>
-      </w:r>
-      <w:proofErr w:type="gramStart"/>
-      <w:r>
-        <w:rPr>
-          <w:rFonts w:ascii="Calibri" w:hAnsi="Calibri" w:cs="Calibri"/>
-          <w:color w:val="000000"/>
-        </w:rPr>
-        <w:t>toda el beneficio</w:t>
-      </w:r>
-      <w:proofErr w:type="gramEnd"/>
-      <w:r>
-        <w:rPr>
-          <w:rFonts w:ascii="Calibri" w:hAnsi="Calibri" w:cs="Calibri"/>
-          <w:color w:val="000000"/>
-        </w:rPr>
-        <w:t xml:space="preserve"> de la tabla 1</w:t>
+        <w:t>Impacto = todo el beneficio de la tabla 1</w:t>
       </w:r>
     </w:p>
     <w:p>
@@ -1779,591 +2515,278 @@
           <w:rFonts w:ascii="Calibri" w:hAnsi="Calibri" w:cs="Calibri"/>
           <w:color w:val="000000"/>
         </w:rPr>
-        <w:t xml:space="preserve">La empresa aguanta dos años – riesgo </w:t>
+        <w:t>La empresa aguanta dos años – riesgo favorable</w:t>
+      </w:r>
+    </w:p>
+    <w:p>
+      <w:pPr>
+        <w:autoSpaceDE w:val="0"/>
+        <w:autoSpaceDN w:val="0"/>
+        <w:adjustRightInd w:val="0"/>
+        <w:spacing w:after="0" w:line="240" w:lineRule="auto"/>
+        <w:rPr>
+          <w:rFonts w:ascii="Calibri" w:hAnsi="Calibri" w:cs="Calibri"/>
+          <w:color w:val="000000"/>
+        </w:rPr>
+      </w:pPr>
+      <w:r>
+        <w:rPr>
+          <w:rFonts w:ascii="Calibri" w:hAnsi="Calibri" w:cs="Calibri"/>
+          <w:color w:val="000000"/>
+        </w:rPr>
+        <w:t>Impacto = 5</w:t>
+      </w:r>
+    </w:p>
+    <w:p>
+      <w:pPr>
+        <w:autoSpaceDE w:val="0"/>
+        <w:autoSpaceDN w:val="0"/>
+        <w:adjustRightInd w:val="0"/>
+        <w:spacing w:after="0" w:line="240" w:lineRule="auto"/>
+        <w:rPr>
+          <w:rFonts w:ascii="Calibri" w:hAnsi="Calibri" w:cs="Calibri"/>
+          <w:color w:val="000000"/>
+        </w:rPr>
+      </w:pPr>
+      <w:r>
+        <w:rPr>
+          <w:rFonts w:ascii="Calibri" w:hAnsi="Calibri" w:cs="Calibri"/>
+          <w:color w:val="000000"/>
+        </w:rPr>
+        <w:t>Probabilidad = 90%</w:t>
+      </w:r>
+    </w:p>
+    <w:p/>
+    <w:p>
+      <w:pPr>
+        <w:pStyle w:val="Ttulo1"/>
+      </w:pPr>
+      <w:r>
+        <w:t>Ejercicio 3</w:t>
+      </w:r>
+    </w:p>
+    <w:p/>
+    <w:p>
+      <w:pPr>
+        <w:spacing w:after="0" w:line="240" w:lineRule="auto"/>
+        <w:rPr>
+          <w:rFonts w:ascii="Calibri" w:hAnsi="Calibri" w:cs="Calibri"/>
+          <w:color w:val="000000"/>
+        </w:rPr>
+      </w:pPr>
+      <w:r>
+        <w:rPr>
+          <w:rFonts w:ascii="Calibri" w:hAnsi="Calibri" w:cs="Calibri"/>
+          <w:color w:val="000000"/>
+        </w:rPr>
+        <w:t xml:space="preserve">Una organización trabaja ofreciendo servidores virtuales a sus clientes. Por ejemplo, un día </w:t>
+      </w:r>
+    </w:p>
+    <w:p>
+      <w:pPr>
+        <w:spacing w:after="0" w:line="240" w:lineRule="auto"/>
+        <w:rPr>
+          <w:rFonts w:ascii="Calibri" w:hAnsi="Calibri" w:cs="Calibri"/>
+          <w:color w:val="000000"/>
+        </w:rPr>
+      </w:pPr>
+      <w:r>
+        <w:rPr>
+          <w:rFonts w:ascii="Calibri" w:hAnsi="Calibri" w:cs="Calibri"/>
+          <w:color w:val="000000"/>
+        </w:rPr>
+        <w:t xml:space="preserve">cualquiera un cliente C entra en la organización y dice: “Deme un servidor con dos núcleos a 37 </w:t>
+      </w:r>
+    </w:p>
+    <w:p>
+      <w:pPr>
+        <w:spacing w:after="0" w:line="240" w:lineRule="auto"/>
+        <w:rPr>
+          <w:rFonts w:ascii="Calibri" w:hAnsi="Calibri" w:cs="Calibri"/>
+          <w:color w:val="000000"/>
+        </w:rPr>
+      </w:pPr>
+      <w:r>
+        <w:rPr>
+          <w:rFonts w:ascii="Calibri" w:hAnsi="Calibri" w:cs="Calibri"/>
+          <w:color w:val="000000"/>
+        </w:rPr>
+        <w:t xml:space="preserve">GHz, 62 megas de memoria RAM DDR20, 314 gigas de disco duro, una conexión de ancho de </w:t>
+      </w:r>
+    </w:p>
+    <w:p>
+      <w:pPr>
+        <w:spacing w:after="0" w:line="240" w:lineRule="auto"/>
+        <w:rPr>
+          <w:rFonts w:ascii="Calibri" w:hAnsi="Calibri" w:cs="Calibri"/>
+          <w:color w:val="000000"/>
+        </w:rPr>
+      </w:pPr>
+      <w:r>
+        <w:rPr>
+          <w:rFonts w:ascii="Calibri" w:hAnsi="Calibri" w:cs="Calibri"/>
+          <w:color w:val="000000"/>
+        </w:rPr>
+        <w:t xml:space="preserve">banda simétrica de Tal y un Windows 37 ya instalado”. La organización indica cuánto costaría </w:t>
+      </w:r>
+    </w:p>
+    <w:p>
+      <w:pPr>
+        <w:spacing w:after="0" w:line="240" w:lineRule="auto"/>
+        <w:rPr>
+          <w:rFonts w:ascii="Calibri" w:hAnsi="Calibri" w:cs="Calibri"/>
+          <w:color w:val="000000"/>
+        </w:rPr>
+      </w:pPr>
+      <w:r>
+        <w:rPr>
+          <w:rFonts w:ascii="Calibri" w:hAnsi="Calibri" w:cs="Calibri"/>
+          <w:color w:val="000000"/>
+        </w:rPr>
+        <w:t xml:space="preserve">ofrecerle este servidor virtual y cuando tiene que pagar cada mes. Si C acepta, en un día o dos </w:t>
+      </w:r>
+    </w:p>
+    <w:p>
+      <w:pPr>
+        <w:spacing w:after="0" w:line="240" w:lineRule="auto"/>
+        <w:rPr>
+          <w:rFonts w:ascii="Calibri" w:hAnsi="Calibri" w:cs="Calibri"/>
+          <w:color w:val="000000"/>
+        </w:rPr>
+      </w:pPr>
+      <w:r>
+        <w:rPr>
+          <w:rFonts w:ascii="Calibri" w:hAnsi="Calibri" w:cs="Calibri"/>
+          <w:color w:val="000000"/>
+        </w:rPr>
+        <w:t xml:space="preserve">tiene la información necesaria para gestionarlo remotamente. Además, la organización se </w:t>
+      </w:r>
+    </w:p>
+    <w:p>
+      <w:pPr>
+        <w:spacing w:after="0" w:line="240" w:lineRule="auto"/>
+        <w:rPr>
+          <w:rFonts w:ascii="Calibri" w:hAnsi="Calibri" w:cs="Calibri"/>
+          <w:color w:val="000000"/>
+        </w:rPr>
+      </w:pPr>
+      <w:r>
+        <w:rPr>
+          <w:rFonts w:ascii="Calibri" w:hAnsi="Calibri" w:cs="Calibri"/>
+          <w:color w:val="000000"/>
+        </w:rPr>
+        <w:t xml:space="preserve">encarga de que dicho servidor esté disponible al menos un 95% del tiempo que cabe en un año </w:t>
+      </w:r>
+    </w:p>
+    <w:p>
+      <w:pPr>
+        <w:spacing w:after="0" w:line="240" w:lineRule="auto"/>
+        <w:rPr>
+          <w:rFonts w:ascii="Calibri" w:hAnsi="Calibri" w:cs="Calibri"/>
+          <w:color w:val="000000"/>
+        </w:rPr>
+      </w:pPr>
+      <w:r>
+        <w:rPr>
+          <w:rFonts w:ascii="Calibri" w:hAnsi="Calibri" w:cs="Calibri"/>
+          <w:color w:val="000000"/>
+        </w:rPr>
+        <w:t xml:space="preserve">(no es necesario considerar años bisiestos). La organización anterior utiliza técnicas ágiles y </w:t>
+      </w:r>
+    </w:p>
+    <w:p>
+      <w:pPr>
+        <w:spacing w:after="0" w:line="240" w:lineRule="auto"/>
+        <w:rPr>
+          <w:rFonts w:ascii="Calibri" w:hAnsi="Calibri" w:cs="Calibri"/>
+          <w:color w:val="000000"/>
+        </w:rPr>
+      </w:pPr>
+      <w:r>
+        <w:rPr>
+          <w:rFonts w:ascii="Calibri" w:hAnsi="Calibri" w:cs="Calibri"/>
+          <w:color w:val="000000"/>
+        </w:rPr>
+        <w:t xml:space="preserve">se da cuenta a través de las retrospectivas que necesita gestionar más y mejores actividades que ayudan a disminuir los riesgos que van identificando a lo largo del desarrollo. Ayúdeles indicando las estrategias para gestionar el riesgo usando técnicas ágiles. No es necesario que </w:t>
+      </w:r>
+    </w:p>
+    <w:p>
+      <w:pPr>
+        <w:spacing w:after="0" w:line="240" w:lineRule="auto"/>
+        <w:rPr>
+          <w:rFonts w:ascii="Calibri" w:hAnsi="Calibri" w:cs="Calibri"/>
+          <w:color w:val="000000"/>
+        </w:rPr>
+      </w:pPr>
+      <w:r>
+        <w:rPr>
+          <w:rFonts w:ascii="Calibri" w:hAnsi="Calibri" w:cs="Calibri"/>
+          <w:color w:val="000000"/>
+        </w:rPr>
+        <w:t xml:space="preserve">explique cada una de ellas. </w:t>
+      </w:r>
+    </w:p>
+    <w:p/>
+    <w:p>
+      <w:pPr>
+        <w:rPr>
+          <w:color w:val="FF0000"/>
+        </w:rPr>
+      </w:pPr>
+      <w:r>
+        <w:rPr>
+          <w:color w:val="FF0000"/>
+        </w:rPr>
+        <w:t>R:</w:t>
+      </w:r>
+    </w:p>
+    <w:p>
+      <w:r>
+        <w:t xml:space="preserve">Algunas estrategias de gestión de riesgos ágiles son </w:t>
+      </w:r>
+      <w:r>
+        <w:t>el</w:t>
+      </w:r>
+      <w:r>
+        <w:t xml:space="preserve"> gráfico </w:t>
       </w:r>
       <w:proofErr w:type="spellStart"/>
       <w:r>
-        <w:rPr>
-          <w:rFonts w:ascii="Calibri" w:hAnsi="Calibri" w:cs="Calibri"/>
-          <w:color w:val="000000"/>
-        </w:rPr>
-        <w:t>postivo</w:t>
+        <w:t>Risk</w:t>
       </w:r>
       <w:proofErr w:type="spellEnd"/>
-    </w:p>
-    <w:p>
-      <w:pPr>
-        <w:autoSpaceDE w:val="0"/>
-        <w:autoSpaceDN w:val="0"/>
-        <w:adjustRightInd w:val="0"/>
-        <w:spacing w:after="0" w:line="240" w:lineRule="auto"/>
-        <w:rPr>
-          <w:rFonts w:ascii="Calibri" w:hAnsi="Calibri" w:cs="Calibri"/>
-          <w:color w:val="000000"/>
-        </w:rPr>
-      </w:pPr>
-      <w:r>
-        <w:rPr>
-          <w:rFonts w:ascii="Calibri" w:hAnsi="Calibri" w:cs="Calibri"/>
-          <w:color w:val="000000"/>
-        </w:rPr>
-        <w:lastRenderedPageBreak/>
-        <w:t>Impacto = 5</w:t>
-      </w:r>
-    </w:p>
-    <w:p>
-      <w:pPr>
-        <w:autoSpaceDE w:val="0"/>
-        <w:autoSpaceDN w:val="0"/>
-        <w:adjustRightInd w:val="0"/>
-        <w:spacing w:after="0" w:line="240" w:lineRule="auto"/>
-        <w:rPr>
-          <w:rFonts w:ascii="Calibri" w:hAnsi="Calibri" w:cs="Calibri"/>
-          <w:color w:val="000000"/>
-        </w:rPr>
-      </w:pPr>
-      <w:r>
-        <w:rPr>
-          <w:rFonts w:ascii="Calibri" w:hAnsi="Calibri" w:cs="Calibri"/>
-          <w:color w:val="000000"/>
-        </w:rPr>
-        <w:t>Probabilidad = 90%</w:t>
-      </w:r>
-    </w:p>
-    <w:p>
-      <w:pPr>
-        <w:autoSpaceDE w:val="0"/>
-        <w:autoSpaceDN w:val="0"/>
-        <w:adjustRightInd w:val="0"/>
-        <w:spacing w:after="0" w:line="240" w:lineRule="auto"/>
-        <w:rPr>
-          <w:rFonts w:ascii="Calibri" w:hAnsi="Calibri" w:cs="Calibri"/>
-          <w:color w:val="000000"/>
-        </w:rPr>
-      </w:pPr>
-    </w:p>
-    <w:p/>
-    <w:p>
-      <w:pPr>
-        <w:pStyle w:val="Ttulo3"/>
-      </w:pPr>
-      <w:r>
-        <w:t>Respuesta a riegos</w:t>
-      </w:r>
-    </w:p>
-    <w:p/>
-    <w:p>
-      <w:pPr>
-        <w:autoSpaceDE w:val="0"/>
-        <w:autoSpaceDN w:val="0"/>
-        <w:adjustRightInd w:val="0"/>
-        <w:spacing w:after="0" w:line="240" w:lineRule="auto"/>
-        <w:rPr>
-          <w:rFonts w:ascii="Calibri" w:hAnsi="Calibri" w:cs="Calibri"/>
-          <w:color w:val="000000"/>
-        </w:rPr>
-      </w:pPr>
-      <w:r>
-        <w:rPr>
-          <w:rFonts w:ascii="Calibri" w:hAnsi="Calibri" w:cs="Calibri"/>
-          <w:color w:val="000000"/>
-        </w:rPr>
-        <w:t xml:space="preserve">La </w:t>
-      </w:r>
-      <w:r>
-        <w:rPr>
-          <w:rFonts w:ascii="Calibri" w:hAnsi="Calibri" w:cs="Calibri"/>
-          <w:b/>
-          <w:bCs/>
-          <w:color w:val="000000"/>
-        </w:rPr>
-        <w:t xml:space="preserve">reserva de riesgos </w:t>
-      </w:r>
-      <w:r>
-        <w:rPr>
-          <w:rFonts w:ascii="Calibri" w:hAnsi="Calibri" w:cs="Calibri"/>
-          <w:color w:val="000000"/>
-        </w:rPr>
-        <w:t xml:space="preserve">es un “colchón” presupuestario del proyecto utilizado para reducir el impacto negativo de riesgos (o incrementar los positivos), respetando los márgenes establecidos para el proyecto. Incluye una “reserva de contingencia” y una “reserva de gestión” cuyo propietario es el jefe del proyecto, que siempre tiene que contar con la aprobación de la empresa. </w:t>
-      </w:r>
-    </w:p>
-    <w:p>
-      <w:pPr>
-        <w:autoSpaceDE w:val="0"/>
-        <w:autoSpaceDN w:val="0"/>
-        <w:adjustRightInd w:val="0"/>
-        <w:spacing w:after="0" w:line="240" w:lineRule="auto"/>
-        <w:rPr>
-          <w:rFonts w:ascii="Calibri" w:hAnsi="Calibri" w:cs="Calibri"/>
-          <w:color w:val="000000"/>
-        </w:rPr>
-      </w:pPr>
-    </w:p>
-    <w:p>
-      <w:pPr>
-        <w:pStyle w:val="Prrafodelista"/>
-        <w:numPr>
-          <w:ilvl w:val="0"/>
-          <w:numId w:val="3"/>
-        </w:numPr>
-        <w:autoSpaceDE w:val="0"/>
-        <w:autoSpaceDN w:val="0"/>
-        <w:adjustRightInd w:val="0"/>
-        <w:spacing w:after="70" w:line="240" w:lineRule="auto"/>
-        <w:rPr>
-          <w:rFonts w:ascii="Calibri" w:hAnsi="Calibri" w:cs="Calibri"/>
-          <w:color w:val="000000"/>
-        </w:rPr>
-      </w:pPr>
-      <w:r>
-        <w:rPr>
-          <w:rFonts w:ascii="Calibri" w:hAnsi="Calibri" w:cs="Calibri"/>
-          <w:b/>
-          <w:bCs/>
-          <w:color w:val="000000"/>
-        </w:rPr>
-        <w:t>Reserva de contingencia</w:t>
-      </w:r>
-      <w:r>
-        <w:rPr>
-          <w:rFonts w:ascii="Calibri" w:hAnsi="Calibri" w:cs="Calibri"/>
-          <w:color w:val="000000"/>
-        </w:rPr>
-        <w:t xml:space="preserve">: suma del valor esperado para los riesgos con una estrategia de respuesta de “aceptación” y el valor esperado para riesgos residuales. </w:t>
-      </w:r>
-    </w:p>
-    <w:p>
-      <w:pPr>
-        <w:pStyle w:val="Prrafodelista"/>
-        <w:numPr>
-          <w:ilvl w:val="0"/>
-          <w:numId w:val="3"/>
-        </w:numPr>
-        <w:autoSpaceDE w:val="0"/>
-        <w:autoSpaceDN w:val="0"/>
-        <w:adjustRightInd w:val="0"/>
-        <w:spacing w:after="0" w:line="240" w:lineRule="auto"/>
-        <w:rPr>
-          <w:rFonts w:ascii="Calibri" w:hAnsi="Calibri" w:cs="Calibri"/>
-          <w:color w:val="000000"/>
-        </w:rPr>
-      </w:pPr>
-      <w:r>
-        <w:rPr>
-          <w:rFonts w:ascii="Calibri" w:hAnsi="Calibri" w:cs="Calibri"/>
-          <w:b/>
-          <w:bCs/>
-          <w:color w:val="000000"/>
-        </w:rPr>
-        <w:t>Reserva de gestión</w:t>
-      </w:r>
-      <w:r>
-        <w:rPr>
-          <w:rFonts w:ascii="Calibri" w:hAnsi="Calibri" w:cs="Calibri"/>
-          <w:color w:val="000000"/>
-        </w:rPr>
-        <w:t xml:space="preserve">: depende de la incertidumbre de los proyectos (riesgos no conocidos). </w:t>
-      </w:r>
-    </w:p>
-    <w:p/>
-    <w:p/>
-    <w:p>
-      <w:pPr>
-        <w:pStyle w:val="Ttulo2"/>
-      </w:pPr>
-      <w:r>
-        <w:t>Controlar y monitorizar riegos</w:t>
-      </w:r>
-    </w:p>
-    <w:p/>
-    <w:p>
-      <w:pPr>
-        <w:autoSpaceDE w:val="0"/>
-        <w:autoSpaceDN w:val="0"/>
-        <w:adjustRightInd w:val="0"/>
-        <w:spacing w:after="0" w:line="240" w:lineRule="auto"/>
-        <w:rPr>
-          <w:rFonts w:ascii="Calibri" w:hAnsi="Calibri" w:cs="Calibri"/>
-          <w:color w:val="000000"/>
-        </w:rPr>
-      </w:pPr>
-      <w:r>
-        <w:rPr>
-          <w:rFonts w:ascii="Calibri" w:hAnsi="Calibri" w:cs="Calibri"/>
-          <w:color w:val="000000"/>
-        </w:rPr>
-        <w:t xml:space="preserve">Es un proceso que se realiza </w:t>
-      </w:r>
-      <w:r>
-        <w:rPr>
-          <w:rFonts w:ascii="Calibri" w:hAnsi="Calibri" w:cs="Calibri"/>
-          <w:b/>
-          <w:bCs/>
-          <w:color w:val="000000"/>
-        </w:rPr>
-        <w:t xml:space="preserve">durante la vida del proyecto </w:t>
-      </w:r>
-      <w:r>
-        <w:rPr>
-          <w:rFonts w:ascii="Calibri" w:hAnsi="Calibri" w:cs="Calibri"/>
-          <w:color w:val="000000"/>
-        </w:rPr>
-        <w:t xml:space="preserve">y consiste en controlar los disparadores de riesgos (si ha saltado alguno), gestionar los riesgos identificados, realizar seguimientos sobre los riesgos residuales, descubrir nuevos riesgos, ejecutar planes de respuesta de riesgos y evaluar la efectividad de las acciones de respuesta. </w:t>
-      </w:r>
-    </w:p>
-    <w:p>
-      <w:pPr>
-        <w:autoSpaceDE w:val="0"/>
-        <w:autoSpaceDN w:val="0"/>
-        <w:adjustRightInd w:val="0"/>
-        <w:spacing w:after="0" w:line="240" w:lineRule="auto"/>
-        <w:rPr>
-          <w:rFonts w:ascii="Calibri" w:hAnsi="Calibri" w:cs="Calibri"/>
-          <w:color w:val="000000"/>
-        </w:rPr>
-      </w:pPr>
-    </w:p>
-    <w:p>
-      <w:pPr>
-        <w:autoSpaceDE w:val="0"/>
-        <w:autoSpaceDN w:val="0"/>
-        <w:adjustRightInd w:val="0"/>
-        <w:spacing w:after="0" w:line="240" w:lineRule="auto"/>
-        <w:rPr>
-          <w:rFonts w:ascii="Calibri" w:hAnsi="Calibri" w:cs="Calibri"/>
-          <w:color w:val="000000"/>
-        </w:rPr>
-      </w:pPr>
-      <w:r>
-        <w:rPr>
-          <w:rFonts w:ascii="Calibri" w:hAnsi="Calibri" w:cs="Calibri"/>
-          <w:color w:val="000000"/>
-        </w:rPr>
-        <w:t xml:space="preserve">La </w:t>
-      </w:r>
-      <w:r>
-        <w:rPr>
-          <w:rFonts w:ascii="Calibri" w:hAnsi="Calibri" w:cs="Calibri"/>
-          <w:b/>
-          <w:bCs/>
-          <w:color w:val="000000"/>
-        </w:rPr>
-        <w:t xml:space="preserve">monitorización de riesgos </w:t>
-      </w:r>
-      <w:r>
-        <w:rPr>
-          <w:rFonts w:ascii="Calibri" w:hAnsi="Calibri" w:cs="Calibri"/>
-          <w:color w:val="000000"/>
-        </w:rPr>
-        <w:t xml:space="preserve">determina si los planes de respuesta de los riesgos han sido implementados de forma adecuada, si los planes de respuesta de los riesgos son efectivos o si es necesario el desarrollo de nuevos planes, si las suposiciones de los riesgos continúan siendo válidas, si un disparador de riesgo ha ocurrido, si se han seguido </w:t>
-      </w:r>
+      <w:r>
+        <w:t xml:space="preserve"> </w:t>
+      </w:r>
+      <w:proofErr w:type="spellStart"/>
+      <w:r>
+        <w:t>Burndown</w:t>
+      </w:r>
+      <w:proofErr w:type="spellEnd"/>
+      <w:r>
+        <w:t xml:space="preserve">, talleres </w:t>
+      </w:r>
+      <w:proofErr w:type="spellStart"/>
+      <w:r>
+        <w:t>What</w:t>
+      </w:r>
+      <w:proofErr w:type="spellEnd"/>
+      <w:r>
+        <w:t>/</w:t>
+      </w:r>
+      <w:proofErr w:type="spellStart"/>
       <w:proofErr w:type="gramStart"/>
       <w:r>
-        <w:rPr>
-          <w:rFonts w:ascii="Calibri" w:hAnsi="Calibri" w:cs="Calibri"/>
-          <w:color w:val="000000"/>
-        </w:rPr>
-        <w:t>las políticos</w:t>
+        <w:t>Why</w:t>
+      </w:r>
+      <w:r>
+        <w:t>,etc</w:t>
+      </w:r>
+      <w:proofErr w:type="spellEnd"/>
+      <w:r>
+        <w:t>..</w:t>
       </w:r>
       <w:proofErr w:type="gramEnd"/>
-      <w:r>
-        <w:rPr>
-          <w:rFonts w:ascii="Calibri" w:hAnsi="Calibri" w:cs="Calibri"/>
-          <w:color w:val="000000"/>
-        </w:rPr>
-        <w:t xml:space="preserve"> de la empresa o si han aparecido riesgos no identificados. </w:t>
-      </w:r>
-    </w:p>
-    <w:p>
-      <w:pPr>
-        <w:autoSpaceDE w:val="0"/>
-        <w:autoSpaceDN w:val="0"/>
-        <w:adjustRightInd w:val="0"/>
-        <w:spacing w:after="0" w:line="240" w:lineRule="auto"/>
-        <w:rPr>
-          <w:rFonts w:ascii="Calibri" w:hAnsi="Calibri" w:cs="Calibri"/>
-          <w:color w:val="000000"/>
-        </w:rPr>
-      </w:pPr>
-    </w:p>
-    <w:p>
-      <w:r>
-        <w:rPr>
-          <w:rFonts w:ascii="Calibri" w:hAnsi="Calibri" w:cs="Calibri"/>
-          <w:color w:val="000000"/>
-        </w:rPr>
-        <w:t xml:space="preserve">El </w:t>
-      </w:r>
-      <w:r>
-        <w:rPr>
-          <w:rFonts w:ascii="Calibri" w:hAnsi="Calibri" w:cs="Calibri"/>
-          <w:b/>
-          <w:bCs/>
-          <w:color w:val="000000"/>
-        </w:rPr>
-        <w:t xml:space="preserve">control de riesgo </w:t>
-      </w:r>
-      <w:r>
-        <w:rPr>
-          <w:rFonts w:ascii="Calibri" w:hAnsi="Calibri" w:cs="Calibri"/>
-          <w:color w:val="000000"/>
-        </w:rPr>
-        <w:t>implica elegir nuevas estrategias de respuesta, ejecutar planes de contingencia, tomar acciones correctivas o modificar planes del proyecto.</w:t>
-      </w:r>
-    </w:p>
-    <w:p/>
-    <w:p>
-      <w:pPr>
-        <w:pStyle w:val="Ttulo1"/>
-      </w:pPr>
-      <w:r>
-        <w:t>Estrategia de respuesta</w:t>
-      </w:r>
-    </w:p>
-    <w:p/>
-    <w:p>
-      <w:pPr>
-        <w:pStyle w:val="Ttulo2"/>
-      </w:pPr>
-      <w:r>
-        <w:t>Para riesgos negativos</w:t>
-      </w:r>
-    </w:p>
-    <w:p/>
-    <w:p>
-      <w:pPr>
-        <w:pStyle w:val="Prrafodelista"/>
-        <w:numPr>
-          <w:ilvl w:val="0"/>
-          <w:numId w:val="5"/>
-        </w:numPr>
-        <w:autoSpaceDE w:val="0"/>
-        <w:autoSpaceDN w:val="0"/>
-        <w:adjustRightInd w:val="0"/>
-        <w:spacing w:after="0" w:line="240" w:lineRule="auto"/>
-        <w:rPr>
-          <w:rFonts w:ascii="Calibri" w:hAnsi="Calibri" w:cs="Calibri"/>
-          <w:color w:val="000000"/>
-        </w:rPr>
-      </w:pPr>
-      <w:r>
-        <w:rPr>
-          <w:rFonts w:ascii="Calibri" w:hAnsi="Calibri" w:cs="Calibri"/>
-          <w:b/>
-          <w:bCs/>
-          <w:color w:val="000000"/>
-        </w:rPr>
-        <w:t>Evitar el riesgo</w:t>
-      </w:r>
-      <w:r>
-        <w:rPr>
-          <w:rFonts w:ascii="Calibri" w:hAnsi="Calibri" w:cs="Calibri"/>
-          <w:color w:val="000000"/>
-        </w:rPr>
-        <w:t xml:space="preserve">: implica cambiar el plan de gestión del proyecto para eliminar la amenaza que representa un riesgo adverso. Se trata de eliminar un riesgo específico, normalmente eliminando la causa </w:t>
-      </w:r>
-      <w:proofErr w:type="gramStart"/>
-      <w:r>
-        <w:rPr>
-          <w:rFonts w:ascii="Calibri" w:hAnsi="Calibri" w:cs="Calibri"/>
-          <w:color w:val="000000"/>
-        </w:rPr>
-        <w:t>del mismo</w:t>
-      </w:r>
-      <w:proofErr w:type="gramEnd"/>
-      <w:r>
-        <w:rPr>
-          <w:rFonts w:ascii="Calibri" w:hAnsi="Calibri" w:cs="Calibri"/>
-          <w:color w:val="000000"/>
-        </w:rPr>
-        <w:t xml:space="preserve"> (cambiando una situación) de tal forma que el riesgo no pueda afectar al proyecto. </w:t>
-      </w:r>
-    </w:p>
-    <w:p>
-      <w:pPr>
-        <w:pStyle w:val="Prrafodelista"/>
-        <w:numPr>
-          <w:ilvl w:val="0"/>
-          <w:numId w:val="5"/>
-        </w:numPr>
-        <w:autoSpaceDE w:val="0"/>
-        <w:autoSpaceDN w:val="0"/>
-        <w:adjustRightInd w:val="0"/>
-        <w:spacing w:after="0" w:line="240" w:lineRule="auto"/>
-        <w:rPr>
-          <w:rFonts w:ascii="Calibri" w:hAnsi="Calibri" w:cs="Calibri"/>
-          <w:color w:val="000000"/>
-        </w:rPr>
-      </w:pPr>
-      <w:r>
-        <w:rPr>
-          <w:rFonts w:ascii="Calibri" w:hAnsi="Calibri" w:cs="Calibri"/>
-          <w:b/>
-          <w:bCs/>
-          <w:color w:val="000000"/>
-        </w:rPr>
-        <w:t>Transferir el riesgo</w:t>
-      </w:r>
-      <w:r>
-        <w:rPr>
-          <w:rFonts w:ascii="Calibri" w:hAnsi="Calibri" w:cs="Calibri"/>
-          <w:color w:val="000000"/>
-        </w:rPr>
-        <w:t xml:space="preserve">: requiere trasladar el impacto negativo de una amenaza y la responsabilidad </w:t>
-      </w:r>
-      <w:proofErr w:type="gramStart"/>
-      <w:r>
-        <w:rPr>
-          <w:rFonts w:ascii="Calibri" w:hAnsi="Calibri" w:cs="Calibri"/>
-          <w:color w:val="000000"/>
-        </w:rPr>
-        <w:t>del mismo</w:t>
-      </w:r>
-      <w:proofErr w:type="gramEnd"/>
-      <w:r>
-        <w:rPr>
-          <w:rFonts w:ascii="Calibri" w:hAnsi="Calibri" w:cs="Calibri"/>
-          <w:color w:val="000000"/>
-        </w:rPr>
-        <w:t xml:space="preserve"> a un tercero para su gestión. No se elimina el riesgo, pero </w:t>
-      </w:r>
-      <w:r>
-        <w:rPr>
-          <w:rFonts w:ascii="Calibri" w:hAnsi="Calibri" w:cs="Calibri"/>
-          <w:color w:val="000000"/>
-        </w:rPr>
-        <w:lastRenderedPageBreak/>
-        <w:t xml:space="preserve">se minimizan las consecuencias para la empresa. Transferir la responsabilidad del riesgo es más efectivo cuando se trata de exposición a riesgos financieros. Transferir el riesgo casi siempre supone el pago de una prima de riesgo a la parte que toma el riesgo. </w:t>
-      </w:r>
-    </w:p>
-    <w:p>
-      <w:pPr>
-        <w:pStyle w:val="Prrafodelista"/>
-        <w:numPr>
-          <w:ilvl w:val="0"/>
-          <w:numId w:val="5"/>
-        </w:numPr>
-      </w:pPr>
-      <w:r>
-        <w:rPr>
-          <w:rFonts w:ascii="Calibri" w:hAnsi="Calibri" w:cs="Calibri"/>
-          <w:b/>
-          <w:bCs/>
-          <w:color w:val="000000"/>
-        </w:rPr>
-        <w:t>Mitigar el riesgo</w:t>
-      </w:r>
-      <w:r>
-        <w:rPr>
-          <w:rFonts w:ascii="Calibri" w:hAnsi="Calibri" w:cs="Calibri"/>
-          <w:color w:val="000000"/>
-        </w:rPr>
-        <w:t>: implica reducir la probabilidad y/o el impacto de un evento de riesgo adverso a un umbral aceptable. Adoptar acciones tempranas para reducir la probabilidad de la ocurrencia de un riesgo y/o su impacto sobre el proyecto a menudo es más efectivo que tratar de reparar el daño después de que ha ocurrido el riesgo.</w:t>
-      </w:r>
-    </w:p>
-    <w:p/>
-    <w:p>
-      <w:pPr>
-        <w:pStyle w:val="Ttulo2"/>
-      </w:pPr>
-      <w:r>
-        <w:t>Para riesgos positivos</w:t>
-      </w:r>
-    </w:p>
-    <w:p/>
-    <w:p/>
-    <w:p>
-      <w:pPr>
-        <w:pStyle w:val="Prrafodelista"/>
-        <w:numPr>
-          <w:ilvl w:val="0"/>
-          <w:numId w:val="6"/>
-        </w:numPr>
-        <w:autoSpaceDE w:val="0"/>
-        <w:autoSpaceDN w:val="0"/>
-        <w:adjustRightInd w:val="0"/>
-        <w:spacing w:after="0" w:line="240" w:lineRule="auto"/>
-        <w:rPr>
-          <w:rFonts w:ascii="Calibri" w:hAnsi="Calibri" w:cs="Calibri"/>
-          <w:color w:val="000000"/>
-        </w:rPr>
-      </w:pPr>
-      <w:r>
-        <w:rPr>
-          <w:rFonts w:ascii="Calibri" w:hAnsi="Calibri" w:cs="Calibri"/>
-          <w:b/>
-          <w:bCs/>
-          <w:color w:val="000000"/>
-        </w:rPr>
-        <w:t>Explotar</w:t>
-      </w:r>
-      <w:r>
-        <w:rPr>
-          <w:rFonts w:ascii="Calibri" w:hAnsi="Calibri" w:cs="Calibri"/>
-          <w:color w:val="000000"/>
-        </w:rPr>
-        <w:t xml:space="preserve">: se puede seleccionar esta estrategia para los riesgos con impactos positivos, cuando la organización desea asegurarse de que la oportunidad se haga realidad. </w:t>
-      </w:r>
-    </w:p>
-    <w:p>
-      <w:pPr>
-        <w:pStyle w:val="Prrafodelista"/>
-        <w:numPr>
-          <w:ilvl w:val="0"/>
-          <w:numId w:val="6"/>
-        </w:numPr>
-        <w:autoSpaceDE w:val="0"/>
-        <w:autoSpaceDN w:val="0"/>
-        <w:adjustRightInd w:val="0"/>
-        <w:spacing w:after="0" w:line="240" w:lineRule="auto"/>
-        <w:rPr>
-          <w:rFonts w:ascii="Calibri" w:hAnsi="Calibri" w:cs="Calibri"/>
-          <w:color w:val="000000"/>
-        </w:rPr>
-      </w:pPr>
-      <w:r>
-        <w:rPr>
-          <w:rFonts w:ascii="Calibri" w:hAnsi="Calibri" w:cs="Calibri"/>
-          <w:b/>
-          <w:bCs/>
-          <w:color w:val="000000"/>
-        </w:rPr>
-        <w:t>Compartir</w:t>
-      </w:r>
-      <w:r>
-        <w:rPr>
-          <w:rFonts w:ascii="Calibri" w:hAnsi="Calibri" w:cs="Calibri"/>
-          <w:color w:val="000000"/>
-        </w:rPr>
-        <w:t xml:space="preserve">: implica asignar la propiedad a un tercero que está mejor capacitado para capturar la oportunidad para beneficio del proyecto. </w:t>
-      </w:r>
-    </w:p>
-    <w:p>
-      <w:pPr>
-        <w:pStyle w:val="Prrafodelista"/>
-        <w:numPr>
-          <w:ilvl w:val="0"/>
-          <w:numId w:val="6"/>
-        </w:numPr>
-      </w:pPr>
-      <w:bookmarkStart w:id="0" w:name="_GoBack"/>
-      <w:bookmarkEnd w:id="0"/>
-      <w:r>
-        <w:rPr>
-          <w:rFonts w:ascii="Calibri" w:hAnsi="Calibri" w:cs="Calibri"/>
-          <w:b/>
-          <w:bCs/>
-          <w:color w:val="000000"/>
-        </w:rPr>
-        <w:t>Mejorar</w:t>
-      </w:r>
-      <w:r>
-        <w:rPr>
-          <w:rFonts w:ascii="Calibri" w:hAnsi="Calibri" w:cs="Calibri"/>
-          <w:color w:val="000000"/>
-        </w:rPr>
-        <w:t>: modifica el “tamaño” de una oportunidad, aumentando la probabilidad y/o los impactos positivos, e identificando y maximizando las fuerzas impulsoras clave de estos riesgos de impacto positivo. Buscar facilitar o fortalecer la causa de la oportunidad, y dirigirse de forma proactiva a las condiciones que la disparan y reforzarlas, puede aumentar la probabilidad. También puede centrarse en las fuerzas impulsoras del impacto, buscando aumentar la susceptibilidad del proyecto a la oportunidad.</w:t>
-      </w:r>
     </w:p>
     <w:sectPr>
       <w:pgSz w:w="11906" w:h="16838"/>
@@ -2491,6 +2914,92 @@
     </w:lvl>
   </w:abstractNum>
   <w:abstractNum w:abstractNumId="1" w15:restartNumberingAfterBreak="0">
+    <w:nsid w:val="06F35A91"/>
+    <w:multiLevelType w:val="hybridMultilevel"/>
+    <w:tmpl w:val="713A43FC"/>
+    <w:lvl w:ilvl="0" w:tplc="0C0A000F">
+      <w:start w:val="1"/>
+      <w:numFmt w:val="decimal"/>
+      <w:lvlText w:val="%1."/>
+      <w:lvlJc w:val="left"/>
+      <w:pPr>
+        <w:ind w:left="720" w:hanging="360"/>
+      </w:pPr>
+    </w:lvl>
+    <w:lvl w:ilvl="1" w:tplc="0C0A0019" w:tentative="1">
+      <w:start w:val="1"/>
+      <w:numFmt w:val="lowerLetter"/>
+      <w:lvlText w:val="%2."/>
+      <w:lvlJc w:val="left"/>
+      <w:pPr>
+        <w:ind w:left="1440" w:hanging="360"/>
+      </w:pPr>
+    </w:lvl>
+    <w:lvl w:ilvl="2" w:tplc="0C0A001B" w:tentative="1">
+      <w:start w:val="1"/>
+      <w:numFmt w:val="lowerRoman"/>
+      <w:lvlText w:val="%3."/>
+      <w:lvlJc w:val="right"/>
+      <w:pPr>
+        <w:ind w:left="2160" w:hanging="180"/>
+      </w:pPr>
+    </w:lvl>
+    <w:lvl w:ilvl="3" w:tplc="0C0A000F" w:tentative="1">
+      <w:start w:val="1"/>
+      <w:numFmt w:val="decimal"/>
+      <w:lvlText w:val="%4."/>
+      <w:lvlJc w:val="left"/>
+      <w:pPr>
+        <w:ind w:left="2880" w:hanging="360"/>
+      </w:pPr>
+    </w:lvl>
+    <w:lvl w:ilvl="4" w:tplc="0C0A0019" w:tentative="1">
+      <w:start w:val="1"/>
+      <w:numFmt w:val="lowerLetter"/>
+      <w:lvlText w:val="%5."/>
+      <w:lvlJc w:val="left"/>
+      <w:pPr>
+        <w:ind w:left="3600" w:hanging="360"/>
+      </w:pPr>
+    </w:lvl>
+    <w:lvl w:ilvl="5" w:tplc="0C0A001B" w:tentative="1">
+      <w:start w:val="1"/>
+      <w:numFmt w:val="lowerRoman"/>
+      <w:lvlText w:val="%6."/>
+      <w:lvlJc w:val="right"/>
+      <w:pPr>
+        <w:ind w:left="4320" w:hanging="180"/>
+      </w:pPr>
+    </w:lvl>
+    <w:lvl w:ilvl="6" w:tplc="0C0A000F" w:tentative="1">
+      <w:start w:val="1"/>
+      <w:numFmt w:val="decimal"/>
+      <w:lvlText w:val="%7."/>
+      <w:lvlJc w:val="left"/>
+      <w:pPr>
+        <w:ind w:left="5040" w:hanging="360"/>
+      </w:pPr>
+    </w:lvl>
+    <w:lvl w:ilvl="7" w:tplc="0C0A0019" w:tentative="1">
+      <w:start w:val="1"/>
+      <w:numFmt w:val="lowerLetter"/>
+      <w:lvlText w:val="%8."/>
+      <w:lvlJc w:val="left"/>
+      <w:pPr>
+        <w:ind w:left="5760" w:hanging="360"/>
+      </w:pPr>
+    </w:lvl>
+    <w:lvl w:ilvl="8" w:tplc="0C0A001B" w:tentative="1">
+      <w:start w:val="1"/>
+      <w:numFmt w:val="lowerRoman"/>
+      <w:lvlText w:val="%9."/>
+      <w:lvlJc w:val="right"/>
+      <w:pPr>
+        <w:ind w:left="6480" w:hanging="180"/>
+      </w:pPr>
+    </w:lvl>
+  </w:abstractNum>
+  <w:abstractNum w:abstractNumId="2" w15:restartNumberingAfterBreak="0">
     <w:nsid w:val="0F252FF7"/>
     <w:multiLevelType w:val="hybridMultilevel"/>
     <w:tmpl w:val="4584312C"/>
@@ -2603,7 +3112,7 @@
       </w:rPr>
     </w:lvl>
   </w:abstractNum>
-  <w:abstractNum w:abstractNumId="2" w15:restartNumberingAfterBreak="0">
+  <w:abstractNum w:abstractNumId="3" w15:restartNumberingAfterBreak="0">
     <w:nsid w:val="2A762B4C"/>
     <w:multiLevelType w:val="hybridMultilevel"/>
     <w:tmpl w:val="618E145C"/>
@@ -2716,7 +3225,7 @@
       </w:rPr>
     </w:lvl>
   </w:abstractNum>
-  <w:abstractNum w:abstractNumId="3" w15:restartNumberingAfterBreak="0">
+  <w:abstractNum w:abstractNumId="4" w15:restartNumberingAfterBreak="0">
     <w:nsid w:val="33A621FE"/>
     <w:multiLevelType w:val="hybridMultilevel"/>
     <w:tmpl w:val="4F6A16E4"/>
@@ -2829,7 +3338,93 @@
       </w:rPr>
     </w:lvl>
   </w:abstractNum>
-  <w:abstractNum w:abstractNumId="4" w15:restartNumberingAfterBreak="0">
+  <w:abstractNum w:abstractNumId="5" w15:restartNumberingAfterBreak="0">
+    <w:nsid w:val="342F2B58"/>
+    <w:multiLevelType w:val="hybridMultilevel"/>
+    <w:tmpl w:val="1B9CA9F0"/>
+    <w:lvl w:ilvl="0" w:tplc="0C0A000F">
+      <w:start w:val="1"/>
+      <w:numFmt w:val="decimal"/>
+      <w:lvlText w:val="%1."/>
+      <w:lvlJc w:val="left"/>
+      <w:pPr>
+        <w:ind w:left="1486" w:hanging="360"/>
+      </w:pPr>
+    </w:lvl>
+    <w:lvl w:ilvl="1" w:tplc="0C0A0019" w:tentative="1">
+      <w:start w:val="1"/>
+      <w:numFmt w:val="lowerLetter"/>
+      <w:lvlText w:val="%2."/>
+      <w:lvlJc w:val="left"/>
+      <w:pPr>
+        <w:ind w:left="2206" w:hanging="360"/>
+      </w:pPr>
+    </w:lvl>
+    <w:lvl w:ilvl="2" w:tplc="0C0A001B" w:tentative="1">
+      <w:start w:val="1"/>
+      <w:numFmt w:val="lowerRoman"/>
+      <w:lvlText w:val="%3."/>
+      <w:lvlJc w:val="right"/>
+      <w:pPr>
+        <w:ind w:left="2926" w:hanging="180"/>
+      </w:pPr>
+    </w:lvl>
+    <w:lvl w:ilvl="3" w:tplc="0C0A000F" w:tentative="1">
+      <w:start w:val="1"/>
+      <w:numFmt w:val="decimal"/>
+      <w:lvlText w:val="%4."/>
+      <w:lvlJc w:val="left"/>
+      <w:pPr>
+        <w:ind w:left="3646" w:hanging="360"/>
+      </w:pPr>
+    </w:lvl>
+    <w:lvl w:ilvl="4" w:tplc="0C0A0019" w:tentative="1">
+      <w:start w:val="1"/>
+      <w:numFmt w:val="lowerLetter"/>
+      <w:lvlText w:val="%5."/>
+      <w:lvlJc w:val="left"/>
+      <w:pPr>
+        <w:ind w:left="4366" w:hanging="360"/>
+      </w:pPr>
+    </w:lvl>
+    <w:lvl w:ilvl="5" w:tplc="0C0A001B" w:tentative="1">
+      <w:start w:val="1"/>
+      <w:numFmt w:val="lowerRoman"/>
+      <w:lvlText w:val="%6."/>
+      <w:lvlJc w:val="right"/>
+      <w:pPr>
+        <w:ind w:left="5086" w:hanging="180"/>
+      </w:pPr>
+    </w:lvl>
+    <w:lvl w:ilvl="6" w:tplc="0C0A000F" w:tentative="1">
+      <w:start w:val="1"/>
+      <w:numFmt w:val="decimal"/>
+      <w:lvlText w:val="%7."/>
+      <w:lvlJc w:val="left"/>
+      <w:pPr>
+        <w:ind w:left="5806" w:hanging="360"/>
+      </w:pPr>
+    </w:lvl>
+    <w:lvl w:ilvl="7" w:tplc="0C0A0019" w:tentative="1">
+      <w:start w:val="1"/>
+      <w:numFmt w:val="lowerLetter"/>
+      <w:lvlText w:val="%8."/>
+      <w:lvlJc w:val="left"/>
+      <w:pPr>
+        <w:ind w:left="6526" w:hanging="360"/>
+      </w:pPr>
+    </w:lvl>
+    <w:lvl w:ilvl="8" w:tplc="0C0A001B" w:tentative="1">
+      <w:start w:val="1"/>
+      <w:numFmt w:val="lowerRoman"/>
+      <w:lvlText w:val="%9."/>
+      <w:lvlJc w:val="right"/>
+      <w:pPr>
+        <w:ind w:left="7246" w:hanging="180"/>
+      </w:pPr>
+    </w:lvl>
+  </w:abstractNum>
+  <w:abstractNum w:abstractNumId="6" w15:restartNumberingAfterBreak="0">
     <w:nsid w:val="3B9C1172"/>
     <w:multiLevelType w:val="hybridMultilevel"/>
     <w:tmpl w:val="EC4A8520"/>
@@ -2915,7 +3510,120 @@
       </w:pPr>
     </w:lvl>
   </w:abstractNum>
-  <w:abstractNum w:abstractNumId="5" w15:restartNumberingAfterBreak="0">
+  <w:abstractNum w:abstractNumId="7" w15:restartNumberingAfterBreak="0">
+    <w:nsid w:val="4F0A7434"/>
+    <w:multiLevelType w:val="hybridMultilevel"/>
+    <w:tmpl w:val="9B64F664"/>
+    <w:lvl w:ilvl="0" w:tplc="0C0A0001">
+      <w:start w:val="1"/>
+      <w:numFmt w:val="bullet"/>
+      <w:lvlText w:val=""/>
+      <w:lvlJc w:val="left"/>
+      <w:pPr>
+        <w:ind w:left="720" w:hanging="360"/>
+      </w:pPr>
+      <w:rPr>
+        <w:rFonts w:ascii="Symbol" w:hAnsi="Symbol" w:hint="default"/>
+      </w:rPr>
+    </w:lvl>
+    <w:lvl w:ilvl="1" w:tplc="0C0A0003" w:tentative="1">
+      <w:start w:val="1"/>
+      <w:numFmt w:val="bullet"/>
+      <w:lvlText w:val="o"/>
+      <w:lvlJc w:val="left"/>
+      <w:pPr>
+        <w:ind w:left="1440" w:hanging="360"/>
+      </w:pPr>
+      <w:rPr>
+        <w:rFonts w:ascii="Courier New" w:hAnsi="Courier New" w:cs="Courier New" w:hint="default"/>
+      </w:rPr>
+    </w:lvl>
+    <w:lvl w:ilvl="2" w:tplc="0C0A0005" w:tentative="1">
+      <w:start w:val="1"/>
+      <w:numFmt w:val="bullet"/>
+      <w:lvlText w:val=""/>
+      <w:lvlJc w:val="left"/>
+      <w:pPr>
+        <w:ind w:left="2160" w:hanging="360"/>
+      </w:pPr>
+      <w:rPr>
+        <w:rFonts w:ascii="Wingdings" w:hAnsi="Wingdings" w:hint="default"/>
+      </w:rPr>
+    </w:lvl>
+    <w:lvl w:ilvl="3" w:tplc="0C0A0001" w:tentative="1">
+      <w:start w:val="1"/>
+      <w:numFmt w:val="bullet"/>
+      <w:lvlText w:val=""/>
+      <w:lvlJc w:val="left"/>
+      <w:pPr>
+        <w:ind w:left="2880" w:hanging="360"/>
+      </w:pPr>
+      <w:rPr>
+        <w:rFonts w:ascii="Symbol" w:hAnsi="Symbol" w:hint="default"/>
+      </w:rPr>
+    </w:lvl>
+    <w:lvl w:ilvl="4" w:tplc="0C0A0003" w:tentative="1">
+      <w:start w:val="1"/>
+      <w:numFmt w:val="bullet"/>
+      <w:lvlText w:val="o"/>
+      <w:lvlJc w:val="left"/>
+      <w:pPr>
+        <w:ind w:left="3600" w:hanging="360"/>
+      </w:pPr>
+      <w:rPr>
+        <w:rFonts w:ascii="Courier New" w:hAnsi="Courier New" w:cs="Courier New" w:hint="default"/>
+      </w:rPr>
+    </w:lvl>
+    <w:lvl w:ilvl="5" w:tplc="0C0A0005" w:tentative="1">
+      <w:start w:val="1"/>
+      <w:numFmt w:val="bullet"/>
+      <w:lvlText w:val=""/>
+      <w:lvlJc w:val="left"/>
+      <w:pPr>
+        <w:ind w:left="4320" w:hanging="360"/>
+      </w:pPr>
+      <w:rPr>
+        <w:rFonts w:ascii="Wingdings" w:hAnsi="Wingdings" w:hint="default"/>
+      </w:rPr>
+    </w:lvl>
+    <w:lvl w:ilvl="6" w:tplc="0C0A0001" w:tentative="1">
+      <w:start w:val="1"/>
+      <w:numFmt w:val="bullet"/>
+      <w:lvlText w:val=""/>
+      <w:lvlJc w:val="left"/>
+      <w:pPr>
+        <w:ind w:left="5040" w:hanging="360"/>
+      </w:pPr>
+      <w:rPr>
+        <w:rFonts w:ascii="Symbol" w:hAnsi="Symbol" w:hint="default"/>
+      </w:rPr>
+    </w:lvl>
+    <w:lvl w:ilvl="7" w:tplc="0C0A0003" w:tentative="1">
+      <w:start w:val="1"/>
+      <w:numFmt w:val="bullet"/>
+      <w:lvlText w:val="o"/>
+      <w:lvlJc w:val="left"/>
+      <w:pPr>
+        <w:ind w:left="5760" w:hanging="360"/>
+      </w:pPr>
+      <w:rPr>
+        <w:rFonts w:ascii="Courier New" w:hAnsi="Courier New" w:cs="Courier New" w:hint="default"/>
+      </w:rPr>
+    </w:lvl>
+    <w:lvl w:ilvl="8" w:tplc="0C0A0005" w:tentative="1">
+      <w:start w:val="1"/>
+      <w:numFmt w:val="bullet"/>
+      <w:lvlText w:val=""/>
+      <w:lvlJc w:val="left"/>
+      <w:pPr>
+        <w:ind w:left="6480" w:hanging="360"/>
+      </w:pPr>
+      <w:rPr>
+        <w:rFonts w:ascii="Wingdings" w:hAnsi="Wingdings" w:hint="default"/>
+      </w:rPr>
+    </w:lvl>
+  </w:abstractNum>
+  <w:abstractNum w:abstractNumId="8" w15:restartNumberingAfterBreak="0">
     <w:nsid w:val="565F395F"/>
     <w:multiLevelType w:val="hybridMultilevel"/>
     <w:tmpl w:val="3774E562"/>
@@ -3026,25 +3734,123 @@
       <w:rPr>
         <w:rFonts w:ascii="Wingdings" w:hAnsi="Wingdings" w:hint="default"/>
       </w:rPr>
+    </w:lvl>
+  </w:abstractNum>
+  <w:abstractNum w:abstractNumId="9" w15:restartNumberingAfterBreak="0">
+    <w:nsid w:val="74483011"/>
+    <w:multiLevelType w:val="hybridMultilevel"/>
+    <w:tmpl w:val="72DCDAFA"/>
+    <w:lvl w:ilvl="0" w:tplc="0C0A000F">
+      <w:start w:val="1"/>
+      <w:numFmt w:val="decimal"/>
+      <w:lvlText w:val="%1."/>
+      <w:lvlJc w:val="left"/>
+      <w:pPr>
+        <w:ind w:left="720" w:hanging="360"/>
+      </w:pPr>
+    </w:lvl>
+    <w:lvl w:ilvl="1" w:tplc="0C0A0019" w:tentative="1">
+      <w:start w:val="1"/>
+      <w:numFmt w:val="lowerLetter"/>
+      <w:lvlText w:val="%2."/>
+      <w:lvlJc w:val="left"/>
+      <w:pPr>
+        <w:ind w:left="1440" w:hanging="360"/>
+      </w:pPr>
+    </w:lvl>
+    <w:lvl w:ilvl="2" w:tplc="0C0A001B" w:tentative="1">
+      <w:start w:val="1"/>
+      <w:numFmt w:val="lowerRoman"/>
+      <w:lvlText w:val="%3."/>
+      <w:lvlJc w:val="right"/>
+      <w:pPr>
+        <w:ind w:left="2160" w:hanging="180"/>
+      </w:pPr>
+    </w:lvl>
+    <w:lvl w:ilvl="3" w:tplc="0C0A000F" w:tentative="1">
+      <w:start w:val="1"/>
+      <w:numFmt w:val="decimal"/>
+      <w:lvlText w:val="%4."/>
+      <w:lvlJc w:val="left"/>
+      <w:pPr>
+        <w:ind w:left="2880" w:hanging="360"/>
+      </w:pPr>
+    </w:lvl>
+    <w:lvl w:ilvl="4" w:tplc="0C0A0019" w:tentative="1">
+      <w:start w:val="1"/>
+      <w:numFmt w:val="lowerLetter"/>
+      <w:lvlText w:val="%5."/>
+      <w:lvlJc w:val="left"/>
+      <w:pPr>
+        <w:ind w:left="3600" w:hanging="360"/>
+      </w:pPr>
+    </w:lvl>
+    <w:lvl w:ilvl="5" w:tplc="0C0A001B" w:tentative="1">
+      <w:start w:val="1"/>
+      <w:numFmt w:val="lowerRoman"/>
+      <w:lvlText w:val="%6."/>
+      <w:lvlJc w:val="right"/>
+      <w:pPr>
+        <w:ind w:left="4320" w:hanging="180"/>
+      </w:pPr>
+    </w:lvl>
+    <w:lvl w:ilvl="6" w:tplc="0C0A000F" w:tentative="1">
+      <w:start w:val="1"/>
+      <w:numFmt w:val="decimal"/>
+      <w:lvlText w:val="%7."/>
+      <w:lvlJc w:val="left"/>
+      <w:pPr>
+        <w:ind w:left="5040" w:hanging="360"/>
+      </w:pPr>
+    </w:lvl>
+    <w:lvl w:ilvl="7" w:tplc="0C0A0019" w:tentative="1">
+      <w:start w:val="1"/>
+      <w:numFmt w:val="lowerLetter"/>
+      <w:lvlText w:val="%8."/>
+      <w:lvlJc w:val="left"/>
+      <w:pPr>
+        <w:ind w:left="5760" w:hanging="360"/>
+      </w:pPr>
+    </w:lvl>
+    <w:lvl w:ilvl="8" w:tplc="0C0A001B" w:tentative="1">
+      <w:start w:val="1"/>
+      <w:numFmt w:val="lowerRoman"/>
+      <w:lvlText w:val="%9."/>
+      <w:lvlJc w:val="right"/>
+      <w:pPr>
+        <w:ind w:left="6480" w:hanging="180"/>
+      </w:pPr>
     </w:lvl>
   </w:abstractNum>
   <w:num w:numId="1">
     <w:abstractNumId w:val="0"/>
   </w:num>
   <w:num w:numId="2">
+    <w:abstractNumId w:val="4"/>
+  </w:num>
+  <w:num w:numId="3">
+    <w:abstractNumId w:val="8"/>
+  </w:num>
+  <w:num w:numId="4">
+    <w:abstractNumId w:val="6"/>
+  </w:num>
+  <w:num w:numId="5">
+    <w:abstractNumId w:val="2"/>
+  </w:num>
+  <w:num w:numId="6">
     <w:abstractNumId w:val="3"/>
   </w:num>
-  <w:num w:numId="3">
+  <w:num w:numId="7">
+    <w:abstractNumId w:val="7"/>
+  </w:num>
+  <w:num w:numId="8">
+    <w:abstractNumId w:val="9"/>
+  </w:num>
+  <w:num w:numId="9">
     <w:abstractNumId w:val="5"/>
   </w:num>
-  <w:num w:numId="4">
-    <w:abstractNumId w:val="4"/>
-  </w:num>
-  <w:num w:numId="5">
+  <w:num w:numId="10">
     <w:abstractNumId w:val="1"/>
-  </w:num>
-  <w:num w:numId="6">
-    <w:abstractNumId w:val="2"/>
   </w:num>
 </w:numbering>
 </file>

</xml_diff>